<commit_message>
se borraron los comandos basura que estaban en el documento
</commit_message>
<xml_diff>
--- a/conceptosGit.docx
+++ b/conceptosGit.docx
@@ -10,7 +10,7 @@
     </w:p>
     <w:p>
       <w:pPr>
-        <w:pStyle w:val="391"/>
+        <w:pStyle w:val="568"/>
         <w:numPr>
           <w:ilvl w:val="0"/>
           <w:numId w:val="1"/>
@@ -23,7 +23,7 @@
     </w:p>
     <w:p>
       <w:pPr>
-        <w:pStyle w:val="391"/>
+        <w:pStyle w:val="568"/>
         <w:numPr>
           <w:ilvl w:val="0"/>
           <w:numId w:val="1"/>
@@ -36,7 +36,7 @@
     </w:p>
     <w:p>
       <w:pPr>
-        <w:pStyle w:val="391"/>
+        <w:pStyle w:val="568"/>
         <w:numPr>
           <w:ilvl w:val="0"/>
           <w:numId w:val="1"/>
@@ -53,1250 +53,9 @@
       <w:pPr>
         <w:ind w:left="0" w:firstLine="0"/>
       </w:pPr>
-      <w:r/>
       <w:r>
         <w:t xml:space="preserve">AREAS DE TRABAJO</w:t>
       </w:r>
-      <w:r/>
-      <w:r/>
-      <w:r/>
-    </w:p>
-    <w:p>
-      <w:pPr>
-        <w:ind w:left="0" w:firstLine="0"/>
-      </w:pPr>
-      <w:r>
-        <w:t xml:space="preserve">git config —global user.email “&lt;email&gt;”</w:t>
-      </w:r>
-      <w:r/>
-      <w:r/>
-      <w:r/>
-      <w:r/>
-    </w:p>
-    <w:p>
-      <w:pPr>
-        <w:ind w:left="0" w:firstLine="0"/>
-      </w:pPr>
-      <w:r>
-        <w:t xml:space="preserve">git config —global user.name “&lt;nombre del usuario&gt;”</w:t>
-      </w:r>
-      <w:r/>
-      <w:r/>
-      <w:r/>
-      <w:r/>
-      <w:r/>
-    </w:p>
-    <w:p>
-      <w:pPr>
-        <w:ind w:left="0" w:firstLine="0"/>
-      </w:pPr>
-      <w:r>
-        <w:t xml:space="preserve">git config —global color.ui true</w:t>
-      </w:r>
-      <w:r/>
-      <w:r/>
-    </w:p>
-    <w:p>
-      <w:pPr>
-        <w:ind w:left="0" w:firstLine="0"/>
-      </w:pPr>
-      <w:r/>
-      <w:r/>
-    </w:p>
-    <w:p>
-      <w:pPr>
-        <w:ind w:left="0" w:firstLine="0"/>
-      </w:pPr>
-      <w:r>
-        <w:t xml:space="preserve">git init</w:t>
-      </w:r>
-      <w:r/>
-    </w:p>
-    <w:p>
-      <w:pPr>
-        <w:ind w:left="0" w:firstLine="0"/>
-      </w:pPr>
-      <w:r>
-        <w:t xml:space="preserve">git init &lt;a&gt;</w:t>
-      </w:r>
-      <w:r/>
-    </w:p>
-    <w:p>
-      <w:r>
-        <w:t xml:space="preserve">a: nombre de la carpeta donde del proyecto que quiero crear e inicializar</w:t>
-      </w:r>
-      <w:r/>
-    </w:p>
-    <w:p>
-      <w:r>
-        <w:t xml:space="preserve">git status : Para ver el estado del repositorio</w:t>
-      </w:r>
-      <w:r/>
-    </w:p>
-    <w:p>
-      <w:r/>
-      <w:r>
-        <w:t xml:space="preserve">git rm --cached &lt;a&gt;</w:t>
-      </w:r>
-      <w:r/>
-      <w:r/>
-    </w:p>
-    <w:p>
-      <w:r>
-        <w:t xml:space="preserve">a: nombre del archivo que quiero borrar del stage</w:t>
-      </w:r>
-      <w:r/>
-    </w:p>
-    <w:p>
-      <w:r/>
-      <w:r>
-        <w:t xml:space="preserve">git rm -f &lt;a&gt;</w:t>
-      </w:r>
-      <w:r/>
-      <w:r/>
-    </w:p>
-    <w:p>
-      <w:r>
-        <w:t xml:space="preserve">a: nombre del archivo que quiero borrar definitivamente</w:t>
-      </w:r>
-      <w:r/>
-      <w:r/>
-      <w:r/>
-      <w:r/>
-    </w:p>
-    <w:p>
-      <w:r>
-        <w:t xml:space="preserve">git add &lt;a&gt;</w:t>
-      </w:r>
-      <w:r/>
-    </w:p>
-    <w:p>
-      <w:r>
-        <w:t xml:space="preserve">a: nombre del archivo a pasar al stage</w:t>
-      </w:r>
-      <w:r/>
-    </w:p>
-    <w:p>
-      <w:r>
-        <w:t xml:space="preserve">git add ./git add -A : guarda todos los archivos que esten listos para pasar al stage</w:t>
-      </w:r>
-      <w:r/>
-    </w:p>
-    <w:p>
-      <w:r>
-        <w:t xml:space="preserve">git add -n &lt;a&gt;</w:t>
-      </w:r>
-      <w:r/>
-    </w:p>
-    <w:p>
-      <w:r>
-        <w:t xml:space="preserve">a: mirar si el aechivo existe</w:t>
-      </w:r>
-      <w:r/>
-    </w:p>
-    <w:p>
-      <w:r/>
-      <w:r/>
-    </w:p>
-    <w:p>
-      <w:pPr>
-        <w:ind w:left="0" w:right="0" w:firstLine="0"/>
-        <w:jc w:val="left"/>
-        <w:spacing w:lineRule="auto" w:line="240" w:after="0" w:before="0"/>
-        <w:rPr>
-          <w:rFonts w:ascii="Arial" w:hAnsi="Arial" w:cs="Arial" w:eastAsia="Arial"/>
-          <w:b w:val="false"/>
-          <w:i w:val="false"/>
-          <w:caps w:val="false"/>
-          <w:smallCaps w:val="false"/>
-          <w:strike w:val="false"/>
-          <w:color w:val="000000"/>
-          <w:spacing w:val="0"/>
-          <w:sz w:val="36"/>
-          <w:u w:val="none"/>
-          <w:lang w:val="es-CO"/>
-        </w:rPr>
-      </w:pPr>
-      <w:r>
-        <w:rPr>
-          <w:rFonts w:ascii="Arial" w:hAnsi="Arial" w:cs="Arial" w:eastAsia="Arial"/>
-          <w:b w:val="false"/>
-          <w:i w:val="false"/>
-          <w:caps w:val="false"/>
-          <w:smallCaps w:val="false"/>
-          <w:strike w:val="false"/>
-          <w:color w:val="000000"/>
-          <w:spacing w:val="0"/>
-          <w:sz w:val="36"/>
-          <w:u w:val="none"/>
-          <w:lang w:val="es-CO"/>
-        </w:rPr>
-        <w:t xml:space="preserve">DIFERENCIAS</w:t>
-      </w:r>
-      <w:r>
-        <w:rPr>
-          <w:rFonts w:ascii="Arial" w:hAnsi="Arial" w:cs="Arial" w:eastAsia="Arial"/>
-          <w:b w:val="false"/>
-          <w:i w:val="false"/>
-          <w:caps w:val="false"/>
-          <w:smallCaps w:val="false"/>
-          <w:strike w:val="false"/>
-          <w:color w:val="000000"/>
-          <w:spacing w:val="0"/>
-          <w:sz w:val="36"/>
-          <w:u w:val="none"/>
-          <w:lang w:val="es-CO"/>
-        </w:rPr>
-      </w:r>
-      <w:r>
-        <w:rPr>
-          <w:rFonts w:ascii="Arial" w:hAnsi="Arial" w:cs="Arial" w:eastAsia="Arial"/>
-          <w:b w:val="false"/>
-          <w:i w:val="false"/>
-          <w:caps w:val="false"/>
-          <w:smallCaps w:val="false"/>
-          <w:strike w:val="false"/>
-          <w:color w:val="000000"/>
-          <w:spacing w:val="0"/>
-          <w:sz w:val="36"/>
-          <w:u w:val="none"/>
-          <w:lang w:val="es-CO"/>
-        </w:rPr>
-      </w:r>
-    </w:p>
-    <w:p>
-      <w:pPr>
-        <w:ind w:left="0" w:right="0" w:firstLine="0"/>
-        <w:jc w:val="left"/>
-        <w:spacing w:lineRule="auto" w:line="240" w:after="0" w:before="0"/>
-        <w:rPr>
-          <w:rFonts w:ascii="Arial" w:hAnsi="Arial" w:cs="Arial" w:eastAsia="Arial"/>
-          <w:b w:val="false"/>
-          <w:i w:val="false"/>
-          <w:caps w:val="false"/>
-          <w:smallCaps w:val="false"/>
-          <w:strike w:val="false"/>
-          <w:color w:val="000000"/>
-          <w:spacing w:val="0"/>
-          <w:sz w:val="36"/>
-          <w:u w:val="none"/>
-          <w:lang w:val="es-CO"/>
-        </w:rPr>
-      </w:pPr>
-      <w:r>
-        <w:rPr>
-          <w:rFonts w:ascii="Arial" w:hAnsi="Arial" w:cs="Arial" w:eastAsia="Arial"/>
-          <w:b w:val="false"/>
-          <w:i w:val="false"/>
-          <w:caps w:val="false"/>
-          <w:smallCaps w:val="false"/>
-          <w:strike w:val="false"/>
-          <w:color w:val="000000"/>
-          <w:spacing w:val="0"/>
-          <w:sz w:val="36"/>
-          <w:u w:val="none"/>
-          <w:lang w:val="es-CO"/>
-        </w:rPr>
-        <w:t xml:space="preserve">ver las diferencias de la ubicacion actual con el HASH especificado</w:t>
-      </w:r>
-      <w:r>
-        <w:rPr>
-          <w:rFonts w:ascii="Arial" w:hAnsi="Arial" w:cs="Arial" w:eastAsia="Arial"/>
-          <w:b w:val="false"/>
-          <w:i w:val="false"/>
-          <w:caps w:val="false"/>
-          <w:smallCaps w:val="false"/>
-          <w:strike w:val="false"/>
-          <w:color w:val="000000"/>
-          <w:spacing w:val="0"/>
-          <w:sz w:val="36"/>
-          <w:u w:val="none"/>
-          <w:lang w:val="es-CO"/>
-        </w:rPr>
-      </w:r>
-      <w:r>
-        <w:rPr>
-          <w:rFonts w:ascii="Arial" w:hAnsi="Arial" w:cs="Arial" w:eastAsia="Arial"/>
-          <w:b w:val="false"/>
-          <w:i w:val="false"/>
-          <w:caps w:val="false"/>
-          <w:smallCaps w:val="false"/>
-          <w:strike w:val="false"/>
-          <w:color w:val="000000"/>
-          <w:spacing w:val="0"/>
-          <w:sz w:val="36"/>
-          <w:u w:val="none"/>
-          <w:lang w:val="es-CO"/>
-        </w:rPr>
-      </w:r>
-    </w:p>
-    <w:p>
-      <w:pPr>
-        <w:ind w:left="0" w:right="0" w:firstLine="0"/>
-        <w:jc w:val="left"/>
-        <w:spacing w:lineRule="auto" w:line="240" w:after="0" w:before="0"/>
-        <w:rPr>
-          <w:rFonts w:ascii="Arial" w:hAnsi="Arial" w:cs="Arial" w:eastAsia="Arial"/>
-          <w:b w:val="false"/>
-          <w:i w:val="false"/>
-          <w:caps w:val="false"/>
-          <w:smallCaps w:val="false"/>
-          <w:strike w:val="false"/>
-          <w:color w:val="000000"/>
-          <w:spacing w:val="0"/>
-          <w:sz w:val="36"/>
-          <w:u w:val="none"/>
-          <w:lang w:val="es-CO"/>
-        </w:rPr>
-      </w:pPr>
-      <w:r>
-        <w:rPr>
-          <w:rFonts w:ascii="Arial" w:hAnsi="Arial" w:cs="Arial" w:eastAsia="Arial"/>
-          <w:b w:val="false"/>
-          <w:i w:val="false"/>
-          <w:caps w:val="false"/>
-          <w:smallCaps w:val="false"/>
-          <w:strike w:val="false"/>
-          <w:color w:val="000000"/>
-          <w:spacing w:val="0"/>
-          <w:sz w:val="36"/>
-          <w:u w:val="none"/>
-          <w:lang w:val="es-CO"/>
-        </w:rPr>
-        <w:t xml:space="preserve">git diff &lt;SHA1&gt;</w:t>
-      </w:r>
-      <w:r>
-        <w:rPr>
-          <w:rFonts w:ascii="Arial" w:hAnsi="Arial" w:cs="Arial" w:eastAsia="Arial"/>
-          <w:b w:val="false"/>
-          <w:i w:val="false"/>
-          <w:caps w:val="false"/>
-          <w:smallCaps w:val="false"/>
-          <w:strike w:val="false"/>
-          <w:color w:val="000000"/>
-          <w:spacing w:val="0"/>
-          <w:sz w:val="36"/>
-          <w:u w:val="none"/>
-          <w:lang w:val="es-CO"/>
-        </w:rPr>
-      </w:r>
-      <w:r>
-        <w:rPr>
-          <w:rFonts w:ascii="Arial" w:hAnsi="Arial" w:cs="Arial" w:eastAsia="Arial"/>
-          <w:b w:val="false"/>
-          <w:i w:val="false"/>
-          <w:caps w:val="false"/>
-          <w:smallCaps w:val="false"/>
-          <w:strike w:val="false"/>
-          <w:color w:val="000000"/>
-          <w:spacing w:val="0"/>
-          <w:sz w:val="36"/>
-          <w:u w:val="none"/>
-          <w:lang w:val="es-CO"/>
-        </w:rPr>
-      </w:r>
-    </w:p>
-    <w:p>
-      <w:pPr>
-        <w:ind w:left="0" w:right="0" w:firstLine="0"/>
-        <w:jc w:val="left"/>
-        <w:spacing w:lineRule="auto" w:line="240" w:after="0" w:before="0"/>
-        <w:rPr>
-          <w:rFonts w:ascii="Arial" w:hAnsi="Arial" w:cs="Arial" w:eastAsia="Arial"/>
-          <w:b w:val="false"/>
-          <w:i w:val="false"/>
-          <w:caps w:val="false"/>
-          <w:smallCaps w:val="false"/>
-          <w:strike w:val="false"/>
-          <w:color w:val="000000"/>
-          <w:spacing w:val="0"/>
-          <w:sz w:val="36"/>
-          <w:u w:val="none"/>
-          <w:lang w:val="es-CO"/>
-        </w:rPr>
-      </w:pPr>
-      <w:r>
-        <w:rPr>
-          <w:rFonts w:ascii="Arial" w:hAnsi="Arial" w:cs="Arial" w:eastAsia="Arial"/>
-          <w:b w:val="false"/>
-          <w:i w:val="false"/>
-          <w:caps w:val="false"/>
-          <w:smallCaps w:val="false"/>
-          <w:strike w:val="false"/>
-          <w:color w:val="000000"/>
-          <w:spacing w:val="0"/>
-          <w:sz w:val="36"/>
-          <w:u w:val="none"/>
-          <w:lang w:val="es-CO"/>
-        </w:rPr>
-        <w:t xml:space="preserve">comparar especificando los dos puntos, se pueden ivertir el orden de comparacion</w:t>
-      </w:r>
-      <w:r>
-        <w:rPr>
-          <w:rFonts w:ascii="Arial" w:hAnsi="Arial" w:cs="Arial" w:eastAsia="Arial"/>
-          <w:b w:val="false"/>
-          <w:i w:val="false"/>
-          <w:caps w:val="false"/>
-          <w:smallCaps w:val="false"/>
-          <w:strike w:val="false"/>
-          <w:color w:val="000000"/>
-          <w:spacing w:val="0"/>
-          <w:sz w:val="36"/>
-          <w:u w:val="none"/>
-          <w:lang w:val="es-CO"/>
-        </w:rPr>
-      </w:r>
-      <w:r>
-        <w:rPr>
-          <w:rFonts w:ascii="Arial" w:hAnsi="Arial" w:cs="Arial" w:eastAsia="Arial"/>
-          <w:b w:val="false"/>
-          <w:i w:val="false"/>
-          <w:caps w:val="false"/>
-          <w:smallCaps w:val="false"/>
-          <w:strike w:val="false"/>
-          <w:color w:val="000000"/>
-          <w:spacing w:val="0"/>
-          <w:sz w:val="36"/>
-          <w:u w:val="none"/>
-          <w:lang w:val="es-CO"/>
-        </w:rPr>
-      </w:r>
-    </w:p>
-    <w:p>
-      <w:pPr>
-        <w:ind w:left="0" w:right="0" w:firstLine="0"/>
-        <w:jc w:val="left"/>
-        <w:spacing w:lineRule="auto" w:line="240" w:after="0" w:before="0"/>
-        <w:rPr>
-          <w:rFonts w:ascii="Arial" w:hAnsi="Arial" w:cs="Arial" w:eastAsia="Arial"/>
-          <w:b w:val="false"/>
-          <w:i w:val="false"/>
-          <w:caps w:val="false"/>
-          <w:smallCaps w:val="false"/>
-          <w:strike w:val="false"/>
-          <w:color w:val="000000"/>
-          <w:spacing w:val="0"/>
-          <w:sz w:val="36"/>
-          <w:u w:val="none"/>
-          <w:lang w:val="es-CO"/>
-        </w:rPr>
-      </w:pPr>
-      <w:r>
-        <w:rPr>
-          <w:rFonts w:ascii="Arial" w:hAnsi="Arial" w:cs="Arial" w:eastAsia="Arial"/>
-          <w:b w:val="false"/>
-          <w:i w:val="false"/>
-          <w:caps w:val="false"/>
-          <w:smallCaps w:val="false"/>
-          <w:strike w:val="false"/>
-          <w:color w:val="000000"/>
-          <w:spacing w:val="0"/>
-          <w:sz w:val="36"/>
-          <w:u w:val="none"/>
-          <w:lang w:val="es-CO"/>
-        </w:rPr>
-        <w:t xml:space="preserve">DIFERENCIAS</w:t>
-      </w:r>
-      <w:r>
-        <w:rPr>
-          <w:rFonts w:ascii="Arial" w:hAnsi="Arial" w:cs="Arial" w:eastAsia="Arial"/>
-          <w:b w:val="false"/>
-          <w:i w:val="false"/>
-          <w:caps w:val="false"/>
-          <w:smallCaps w:val="false"/>
-          <w:strike w:val="false"/>
-          <w:color w:val="000000"/>
-          <w:spacing w:val="0"/>
-          <w:sz w:val="36"/>
-          <w:u w:val="none"/>
-          <w:lang w:val="es-CO"/>
-        </w:rPr>
-      </w:r>
-      <w:r>
-        <w:rPr>
-          <w:rFonts w:ascii="Arial" w:hAnsi="Arial" w:cs="Arial" w:eastAsia="Arial"/>
-          <w:b w:val="false"/>
-          <w:i w:val="false"/>
-          <w:caps w:val="false"/>
-          <w:smallCaps w:val="false"/>
-          <w:strike w:val="false"/>
-          <w:color w:val="000000"/>
-          <w:spacing w:val="0"/>
-          <w:sz w:val="36"/>
-          <w:u w:val="none"/>
-          <w:lang w:val="es-CO"/>
-        </w:rPr>
-      </w:r>
-    </w:p>
-    <w:p>
-      <w:pPr>
-        <w:ind w:left="0" w:right="0" w:firstLine="0"/>
-        <w:jc w:val="left"/>
-        <w:spacing w:lineRule="auto" w:line="240" w:after="0" w:before="0"/>
-        <w:rPr>
-          <w:rFonts w:ascii="Arial" w:hAnsi="Arial" w:cs="Arial" w:eastAsia="Arial"/>
-          <w:b w:val="false"/>
-          <w:i w:val="false"/>
-          <w:caps w:val="false"/>
-          <w:smallCaps w:val="false"/>
-          <w:strike w:val="false"/>
-          <w:color w:val="000000"/>
-          <w:spacing w:val="0"/>
-          <w:sz w:val="36"/>
-          <w:u w:val="none"/>
-          <w:lang w:val="es-CO"/>
-        </w:rPr>
-      </w:pPr>
-      <w:r>
-        <w:rPr>
-          <w:rFonts w:ascii="Arial" w:hAnsi="Arial" w:cs="Arial" w:eastAsia="Arial"/>
-          <w:b w:val="false"/>
-          <w:i w:val="false"/>
-          <w:caps w:val="false"/>
-          <w:smallCaps w:val="false"/>
-          <w:strike w:val="false"/>
-          <w:color w:val="000000"/>
-          <w:spacing w:val="0"/>
-          <w:sz w:val="36"/>
-          <w:u w:val="none"/>
-          <w:lang w:val="es-CO"/>
-        </w:rPr>
-        <w:t xml:space="preserve">ver las diferencias de la ubicacion actual con el HASH especificado</w:t>
-      </w:r>
-      <w:r>
-        <w:rPr>
-          <w:rFonts w:ascii="Arial" w:hAnsi="Arial" w:cs="Arial" w:eastAsia="Arial"/>
-          <w:b w:val="false"/>
-          <w:i w:val="false"/>
-          <w:caps w:val="false"/>
-          <w:smallCaps w:val="false"/>
-          <w:strike w:val="false"/>
-          <w:color w:val="000000"/>
-          <w:spacing w:val="0"/>
-          <w:sz w:val="36"/>
-          <w:u w:val="none"/>
-          <w:lang w:val="es-CO"/>
-        </w:rPr>
-      </w:r>
-      <w:r>
-        <w:rPr>
-          <w:rFonts w:ascii="Arial" w:hAnsi="Arial" w:cs="Arial" w:eastAsia="Arial"/>
-          <w:b w:val="false"/>
-          <w:i w:val="false"/>
-          <w:caps w:val="false"/>
-          <w:smallCaps w:val="false"/>
-          <w:strike w:val="false"/>
-          <w:color w:val="000000"/>
-          <w:spacing w:val="0"/>
-          <w:sz w:val="36"/>
-          <w:u w:val="none"/>
-          <w:lang w:val="es-CO"/>
-        </w:rPr>
-      </w:r>
-    </w:p>
-    <w:p>
-      <w:pPr>
-        <w:ind w:left="0" w:right="0" w:firstLine="0"/>
-        <w:jc w:val="left"/>
-        <w:spacing w:lineRule="auto" w:line="240" w:after="0" w:before="0"/>
-        <w:rPr>
-          <w:rFonts w:ascii="Arial" w:hAnsi="Arial" w:cs="Arial" w:eastAsia="Arial"/>
-          <w:b w:val="false"/>
-          <w:i w:val="false"/>
-          <w:caps w:val="false"/>
-          <w:smallCaps w:val="false"/>
-          <w:strike w:val="false"/>
-          <w:color w:val="000000"/>
-          <w:spacing w:val="0"/>
-          <w:sz w:val="36"/>
-          <w:u w:val="none"/>
-          <w:lang w:val="es-CO"/>
-        </w:rPr>
-      </w:pPr>
-      <w:r>
-        <w:rPr>
-          <w:rFonts w:ascii="Arial" w:hAnsi="Arial" w:cs="Arial" w:eastAsia="Arial"/>
-          <w:b w:val="false"/>
-          <w:i w:val="false"/>
-          <w:caps w:val="false"/>
-          <w:smallCaps w:val="false"/>
-          <w:strike w:val="false"/>
-          <w:color w:val="000000"/>
-          <w:spacing w:val="0"/>
-          <w:sz w:val="36"/>
-          <w:u w:val="none"/>
-          <w:lang w:val="es-CO"/>
-        </w:rPr>
-        <w:t xml:space="preserve">git diff &lt;SHA1&gt;</w:t>
-      </w:r>
-      <w:r>
-        <w:rPr>
-          <w:rFonts w:ascii="Arial" w:hAnsi="Arial" w:cs="Arial" w:eastAsia="Arial"/>
-          <w:b w:val="false"/>
-          <w:i w:val="false"/>
-          <w:caps w:val="false"/>
-          <w:smallCaps w:val="false"/>
-          <w:strike w:val="false"/>
-          <w:color w:val="000000"/>
-          <w:spacing w:val="0"/>
-          <w:sz w:val="36"/>
-          <w:u w:val="none"/>
-          <w:lang w:val="es-CO"/>
-        </w:rPr>
-      </w:r>
-      <w:r>
-        <w:rPr>
-          <w:rFonts w:ascii="Arial" w:hAnsi="Arial" w:cs="Arial" w:eastAsia="Arial"/>
-          <w:b w:val="false"/>
-          <w:i w:val="false"/>
-          <w:caps w:val="false"/>
-          <w:smallCaps w:val="false"/>
-          <w:strike w:val="false"/>
-          <w:color w:val="000000"/>
-          <w:spacing w:val="0"/>
-          <w:sz w:val="36"/>
-          <w:u w:val="none"/>
-          <w:lang w:val="es-CO"/>
-        </w:rPr>
-      </w:r>
-    </w:p>
-    <w:p>
-      <w:pPr>
-        <w:ind w:left="0" w:right="0" w:firstLine="0"/>
-        <w:jc w:val="left"/>
-        <w:spacing w:lineRule="auto" w:line="240" w:after="0" w:before="0"/>
-        <w:rPr>
-          <w:rFonts w:ascii="Arial" w:hAnsi="Arial" w:cs="Arial" w:eastAsia="Arial"/>
-          <w:b w:val="false"/>
-          <w:i w:val="false"/>
-          <w:caps w:val="false"/>
-          <w:smallCaps w:val="false"/>
-          <w:strike w:val="false"/>
-          <w:color w:val="000000"/>
-          <w:spacing w:val="0"/>
-          <w:sz w:val="36"/>
-          <w:u w:val="none"/>
-          <w:lang w:val="es-CO"/>
-        </w:rPr>
-      </w:pPr>
-      <w:r>
-        <w:rPr>
-          <w:rFonts w:ascii="Arial" w:hAnsi="Arial" w:cs="Arial" w:eastAsia="Arial"/>
-          <w:b w:val="false"/>
-          <w:i w:val="false"/>
-          <w:caps w:val="false"/>
-          <w:smallCaps w:val="false"/>
-          <w:strike w:val="false"/>
-          <w:color w:val="000000"/>
-          <w:spacing w:val="0"/>
-          <w:sz w:val="36"/>
-          <w:u w:val="none"/>
-          <w:lang w:val="es-CO"/>
-        </w:rPr>
-        <w:t xml:space="preserve">comparar especificando los dos puntos, se pueden ivertir el orden de comparacion</w:t>
-      </w:r>
-      <w:r>
-        <w:rPr>
-          <w:rFonts w:ascii="Arial" w:hAnsi="Arial" w:cs="Arial" w:eastAsia="Arial"/>
-          <w:b w:val="false"/>
-          <w:i w:val="false"/>
-          <w:caps w:val="false"/>
-          <w:smallCaps w:val="false"/>
-          <w:strike w:val="false"/>
-          <w:color w:val="000000"/>
-          <w:spacing w:val="0"/>
-          <w:sz w:val="36"/>
-          <w:u w:val="none"/>
-          <w:lang w:val="es-CO"/>
-        </w:rPr>
-      </w:r>
-      <w:r>
-        <w:rPr>
-          <w:rFonts w:ascii="Arial" w:hAnsi="Arial" w:cs="Arial" w:eastAsia="Arial"/>
-          <w:b w:val="false"/>
-          <w:i w:val="false"/>
-          <w:caps w:val="false"/>
-          <w:smallCaps w:val="false"/>
-          <w:strike w:val="false"/>
-          <w:color w:val="000000"/>
-          <w:spacing w:val="0"/>
-          <w:sz w:val="36"/>
-          <w:u w:val="none"/>
-          <w:lang w:val="es-CO"/>
-        </w:rPr>
-      </w:r>
-    </w:p>
-    <w:p>
-      <w:pPr>
-        <w:ind w:left="0" w:right="0" w:firstLine="0"/>
-        <w:jc w:val="left"/>
-        <w:spacing w:lineRule="auto" w:line="240" w:after="0" w:before="0"/>
-        <w:rPr>
-          <w:rFonts w:ascii="Arial" w:hAnsi="Arial" w:cs="Arial" w:eastAsia="Arial"/>
-          <w:b w:val="false"/>
-          <w:i w:val="false"/>
-          <w:caps w:val="false"/>
-          <w:smallCaps w:val="false"/>
-          <w:strike w:val="false"/>
-          <w:color w:val="000000"/>
-          <w:spacing w:val="0"/>
-          <w:sz w:val="36"/>
-          <w:u w:val="none"/>
-          <w:lang w:val="es-CO"/>
-        </w:rPr>
-      </w:pPr>
-      <w:r>
-        <w:rPr>
-          <w:rFonts w:ascii="Arial" w:hAnsi="Arial" w:cs="Arial" w:eastAsia="Arial"/>
-          <w:b w:val="false"/>
-          <w:i w:val="false"/>
-          <w:caps w:val="false"/>
-          <w:smallCaps w:val="false"/>
-          <w:strike w:val="false"/>
-          <w:color w:val="000000"/>
-          <w:spacing w:val="0"/>
-          <w:sz w:val="36"/>
-          <w:u w:val="none"/>
-          <w:lang w:val="es-CO"/>
-        </w:rPr>
-        <w:t xml:space="preserve">git diff &lt;SHA1&gt;</w:t>
-      </w:r>
-      <w:r>
-        <w:rPr>
-          <w:rFonts w:ascii="Arial" w:hAnsi="Arial" w:cs="Arial" w:eastAsia="Arial"/>
-          <w:b w:val="false"/>
-          <w:i w:val="false"/>
-          <w:caps w:val="false"/>
-          <w:smallCaps w:val="false"/>
-          <w:strike w:val="false"/>
-          <w:color w:val="000000"/>
-          <w:spacing w:val="0"/>
-          <w:sz w:val="36"/>
-          <w:u w:val="none"/>
-          <w:lang w:val="es-CO"/>
-        </w:rPr>
-        <w:t xml:space="preserve">&lt;SHA1&gt;</w:t>
-      </w:r>
-      <w:r>
-        <w:rPr>
-          <w:rFonts w:ascii="Arial" w:hAnsi="Arial" w:cs="Arial" w:eastAsia="Arial"/>
-          <w:b w:val="false"/>
-          <w:i w:val="false"/>
-          <w:caps w:val="false"/>
-          <w:smallCaps w:val="false"/>
-          <w:strike w:val="false"/>
-          <w:color w:val="000000"/>
-          <w:spacing w:val="0"/>
-          <w:sz w:val="36"/>
-          <w:u w:val="none"/>
-          <w:lang w:val="es-CO"/>
-        </w:rPr>
-      </w:r>
-      <w:r>
-        <w:rPr>
-          <w:rFonts w:ascii="Arial" w:hAnsi="Arial" w:cs="Arial" w:eastAsia="Arial"/>
-          <w:b w:val="false"/>
-          <w:i w:val="false"/>
-          <w:caps w:val="false"/>
-          <w:smallCaps w:val="false"/>
-          <w:strike w:val="false"/>
-          <w:color w:val="000000"/>
-          <w:spacing w:val="0"/>
-          <w:sz w:val="36"/>
-          <w:u w:val="none"/>
-          <w:lang w:val="es-CO"/>
-        </w:rPr>
-      </w:r>
-    </w:p>
-    <w:p>
-      <w:pPr>
-        <w:ind w:left="0" w:right="0" w:firstLine="0"/>
-        <w:jc w:val="left"/>
-        <w:spacing w:lineRule="auto" w:line="240" w:after="0" w:before="0"/>
-        <w:rPr>
-          <w:rFonts w:ascii="+mn-lt" w:hAnsi="+mn-lt" w:cs="+mn-cs" w:eastAsia="+mn-ea"/>
-          <w:b w:val="false"/>
-          <w:i w:val="false"/>
-          <w:caps w:val="false"/>
-          <w:smallCaps w:val="false"/>
-          <w:strike w:val="false"/>
-          <w:color w:val="000000" w:themeColor="text1"/>
-          <w:spacing w:val="0"/>
-          <w:sz w:val="36"/>
-          <w:u w:val="none"/>
-          <w:lang w:val="es-CO"/>
-        </w:rPr>
-      </w:pPr>
-      <w:r>
-        <w:rPr>
-          <w:rFonts w:ascii="Arial" w:hAnsi="Arial" w:cs="Arial" w:eastAsia="Arial"/>
-          <w:b w:val="false"/>
-          <w:i w:val="false"/>
-          <w:caps w:val="false"/>
-          <w:smallCaps w:val="false"/>
-          <w:strike w:val="false"/>
-          <w:color w:val="000000"/>
-          <w:spacing w:val="0"/>
-          <w:sz w:val="36"/>
-          <w:u w:val="none"/>
-          <w:lang w:val="es-CO"/>
-        </w:rPr>
-        <w:t xml:space="preserve">RESET SUAVE SOFT</w:t>
-      </w:r>
-      <w:r>
-        <w:rPr>
-          <w:rFonts w:ascii="+mn-lt" w:hAnsi="+mn-lt" w:cs="+mn-cs" w:eastAsia="+mn-ea"/>
-          <w:b w:val="false"/>
-          <w:i w:val="false"/>
-          <w:caps w:val="false"/>
-          <w:smallCaps w:val="false"/>
-          <w:strike w:val="false"/>
-          <w:color w:val="000000" w:themeColor="text1"/>
-          <w:spacing w:val="0"/>
-          <w:sz w:val="36"/>
-          <w:u w:val="none"/>
-          <w:lang w:val="es-CO"/>
-        </w:rPr>
-      </w:r>
-      <w:r>
-        <w:rPr>
-          <w:rFonts w:ascii="+mn-lt" w:hAnsi="+mn-lt" w:cs="+mn-cs" w:eastAsia="+mn-ea"/>
-          <w:b w:val="false"/>
-          <w:i w:val="false"/>
-          <w:caps w:val="false"/>
-          <w:smallCaps w:val="false"/>
-          <w:strike w:val="false"/>
-          <w:color w:val="000000" w:themeColor="text1"/>
-          <w:spacing w:val="0"/>
-          <w:sz w:val="36"/>
-          <w:u w:val="none"/>
-          <w:lang w:val="es-CO"/>
-        </w:rPr>
-      </w:r>
-    </w:p>
-    <w:p>
-      <w:pPr>
-        <w:ind w:left="0" w:right="0" w:firstLine="0"/>
-        <w:jc w:val="left"/>
-        <w:spacing w:lineRule="auto" w:line="240" w:after="0" w:before="0"/>
-        <w:rPr>
-          <w:rFonts w:ascii="+mn-lt" w:hAnsi="+mn-lt" w:cs="+mn-cs" w:eastAsia="+mn-ea"/>
-          <w:b w:val="false"/>
-          <w:i w:val="false"/>
-          <w:caps w:val="false"/>
-          <w:smallCaps w:val="false"/>
-          <w:strike w:val="false"/>
-          <w:color w:val="000000" w:themeColor="text1"/>
-          <w:spacing w:val="0"/>
-          <w:sz w:val="36"/>
-          <w:u w:val="none"/>
-          <w:lang w:val="es-CO"/>
-        </w:rPr>
-      </w:pPr>
-      <w:r>
-        <w:rPr>
-          <w:rFonts w:ascii="Arial" w:hAnsi="Arial" w:cs="Arial" w:eastAsia="Arial"/>
-          <w:b w:val="false"/>
-          <w:i w:val="false"/>
-          <w:caps w:val="false"/>
-          <w:smallCaps w:val="false"/>
-          <w:strike w:val="false"/>
-          <w:color w:val="000000"/>
-          <w:spacing w:val="0"/>
-          <w:sz w:val="36"/>
-          <w:u w:val="none"/>
-          <w:lang w:val="es-CO"/>
-        </w:rPr>
-        <w:t xml:space="preserve">resetear los cambios y dejarlos en el stage</w:t>
-      </w:r>
-      <w:r>
-        <w:rPr>
-          <w:rFonts w:ascii="+mn-lt" w:hAnsi="+mn-lt" w:cs="+mn-cs" w:eastAsia="+mn-ea"/>
-          <w:b w:val="false"/>
-          <w:i w:val="false"/>
-          <w:caps w:val="false"/>
-          <w:smallCaps w:val="false"/>
-          <w:strike w:val="false"/>
-          <w:color w:val="000000" w:themeColor="text1"/>
-          <w:spacing w:val="0"/>
-          <w:sz w:val="36"/>
-          <w:u w:val="none"/>
-          <w:lang w:val="es-CO"/>
-        </w:rPr>
-      </w:r>
-      <w:r>
-        <w:rPr>
-          <w:rFonts w:ascii="+mn-lt" w:hAnsi="+mn-lt" w:cs="+mn-cs" w:eastAsia="+mn-ea"/>
-          <w:b w:val="false"/>
-          <w:i w:val="false"/>
-          <w:caps w:val="false"/>
-          <w:smallCaps w:val="false"/>
-          <w:strike w:val="false"/>
-          <w:color w:val="000000" w:themeColor="text1"/>
-          <w:spacing w:val="0"/>
-          <w:sz w:val="36"/>
-          <w:u w:val="none"/>
-          <w:lang w:val="es-CO"/>
-        </w:rPr>
-      </w:r>
-    </w:p>
-    <w:p>
-      <w:pPr>
-        <w:ind w:left="0" w:right="0" w:firstLine="0"/>
-        <w:jc w:val="left"/>
-        <w:spacing w:lineRule="auto" w:line="240" w:after="0" w:before="0"/>
-        <w:rPr>
-          <w:rFonts w:ascii="Arial" w:hAnsi="Arial" w:cs="Arial" w:eastAsia="Arial"/>
-          <w:b w:val="false"/>
-          <w:i w:val="false"/>
-          <w:caps w:val="false"/>
-          <w:smallCaps w:val="false"/>
-          <w:strike w:val="false"/>
-          <w:color w:val="000000" w:themeColor="text1"/>
-          <w:spacing w:val="0"/>
-          <w:sz w:val="36"/>
-          <w:u w:val="none"/>
-          <w:lang w:val="es-CO"/>
-        </w:rPr>
-      </w:pPr>
-      <w:r>
-        <w:rPr>
-          <w:rFonts w:ascii="Arial" w:hAnsi="Arial" w:cs="Arial" w:eastAsia="Arial"/>
-          <w:b w:val="false"/>
-          <w:i w:val="false"/>
-          <w:caps w:val="false"/>
-          <w:smallCaps w:val="false"/>
-          <w:strike w:val="false"/>
-          <w:color w:val="000000"/>
-          <w:spacing w:val="0"/>
-          <w:sz w:val="36"/>
-          <w:u w:val="none"/>
-          <w:lang w:val="es-CO"/>
-        </w:rPr>
-        <w:t xml:space="preserve">git reset --soft &lt;a&gt;</w:t>
-      </w:r>
-      <w:r>
-        <w:rPr>
-          <w:rFonts w:ascii="Arial" w:hAnsi="Arial" w:cs="Arial" w:eastAsia="Arial"/>
-          <w:b w:val="false"/>
-          <w:i w:val="false"/>
-          <w:caps w:val="false"/>
-          <w:smallCaps w:val="false"/>
-          <w:strike w:val="false"/>
-          <w:color w:val="000000" w:themeColor="text1"/>
-          <w:spacing w:val="0"/>
-          <w:sz w:val="36"/>
-          <w:u w:val="none"/>
-          <w:lang w:val="es-CO"/>
-        </w:rPr>
-      </w:r>
-      <w:r>
-        <w:rPr>
-          <w:rFonts w:ascii="Arial" w:hAnsi="Arial" w:cs="Arial" w:eastAsia="Arial"/>
-          <w:b w:val="false"/>
-          <w:i w:val="false"/>
-          <w:caps w:val="false"/>
-          <w:smallCaps w:val="false"/>
-          <w:strike w:val="false"/>
-          <w:color w:val="000000" w:themeColor="text1"/>
-          <w:spacing w:val="0"/>
-          <w:sz w:val="36"/>
-          <w:u w:val="none"/>
-          <w:lang w:val="es-CO"/>
-        </w:rPr>
-      </w:r>
-    </w:p>
-    <w:p>
-      <w:pPr>
-        <w:ind w:left="0" w:right="0" w:firstLine="0"/>
-        <w:jc w:val="left"/>
-        <w:spacing w:lineRule="auto" w:line="240" w:after="0" w:before="0"/>
-        <w:rPr>
-          <w:rFonts w:ascii="+mn-lt" w:hAnsi="+mn-lt" w:cs="+mn-cs" w:eastAsia="+mn-ea"/>
-          <w:b w:val="false"/>
-          <w:i w:val="false"/>
-          <w:caps w:val="false"/>
-          <w:smallCaps w:val="false"/>
-          <w:strike w:val="false"/>
-          <w:color w:val="000000" w:themeColor="text1"/>
-          <w:spacing w:val="0"/>
-          <w:sz w:val="36"/>
-          <w:u w:val="none"/>
-          <w:lang w:val="es-CO"/>
-        </w:rPr>
-      </w:pPr>
-      <w:r>
-        <w:rPr>
-          <w:rFonts w:ascii="Arial" w:hAnsi="Arial" w:cs="Arial" w:eastAsia="Arial"/>
-          <w:b w:val="false"/>
-          <w:i w:val="false"/>
-          <w:caps w:val="false"/>
-          <w:smallCaps w:val="false"/>
-          <w:strike w:val="false"/>
-          <w:color w:val="000000"/>
-          <w:spacing w:val="0"/>
-          <w:sz w:val="36"/>
-          <w:u w:val="none"/>
-          <w:lang w:val="es-CO"/>
-        </w:rPr>
-        <w:t xml:space="preserve">a: SHA1,a partir de este punto se van a borrar los comits este SAH1 queda como head</w:t>
-      </w:r>
-      <w:r>
-        <w:rPr>
-          <w:rFonts w:ascii="+mn-lt" w:hAnsi="+mn-lt" w:cs="+mn-cs" w:eastAsia="+mn-ea"/>
-          <w:b w:val="false"/>
-          <w:i w:val="false"/>
-          <w:caps w:val="false"/>
-          <w:smallCaps w:val="false"/>
-          <w:strike w:val="false"/>
-          <w:color w:val="000000" w:themeColor="text1"/>
-          <w:spacing w:val="0"/>
-          <w:sz w:val="36"/>
-          <w:u w:val="none"/>
-          <w:lang w:val="es-CO"/>
-        </w:rPr>
-      </w:r>
-      <w:r>
-        <w:rPr>
-          <w:rFonts w:ascii="+mn-lt" w:hAnsi="+mn-lt" w:cs="+mn-cs" w:eastAsia="+mn-ea"/>
-          <w:b w:val="false"/>
-          <w:i w:val="false"/>
-          <w:caps w:val="false"/>
-          <w:smallCaps w:val="false"/>
-          <w:strike w:val="false"/>
-          <w:color w:val="000000" w:themeColor="text1"/>
-          <w:spacing w:val="0"/>
-          <w:sz w:val="36"/>
-          <w:u w:val="none"/>
-          <w:lang w:val="es-CO"/>
-        </w:rPr>
-      </w:r>
-    </w:p>
-    <w:p>
-      <w:pPr>
-        <w:ind w:left="0" w:right="0" w:firstLine="0"/>
-        <w:jc w:val="left"/>
-        <w:spacing w:lineRule="auto" w:line="240" w:after="0" w:before="0"/>
-        <w:rPr>
-          <w:rFonts w:ascii="+mn-lt" w:hAnsi="+mn-lt" w:cs="+mn-cs" w:eastAsia="+mn-ea"/>
-          <w:b w:val="false"/>
-          <w:i w:val="false"/>
-          <w:caps w:val="false"/>
-          <w:smallCaps w:val="false"/>
-          <w:strike w:val="false"/>
-          <w:color w:val="000000" w:themeColor="text1"/>
-          <w:spacing w:val="0"/>
-          <w:sz w:val="36"/>
-          <w:u w:val="none"/>
-          <w:lang w:val="es-CO"/>
-        </w:rPr>
-      </w:pPr>
-      <w:r>
-        <w:rPr>
-          <w:rFonts w:ascii="Arial" w:hAnsi="Arial" w:cs="Arial" w:eastAsia="Arial"/>
-          <w:b w:val="false"/>
-          <w:i w:val="false"/>
-          <w:caps w:val="false"/>
-          <w:smallCaps w:val="false"/>
-          <w:strike w:val="false"/>
-          <w:color w:val="000000"/>
-          <w:spacing w:val="0"/>
-          <w:sz w:val="36"/>
-          <w:u w:val="none"/>
-          <w:lang w:val="es-CO"/>
-        </w:rPr>
-        <w:t xml:space="preserve">pasar del repositorio local al area de trabajo sin pasar por el stage</w:t>
-      </w:r>
-      <w:r>
-        <w:rPr>
-          <w:rFonts w:ascii="+mn-lt" w:hAnsi="+mn-lt" w:cs="+mn-cs" w:eastAsia="+mn-ea"/>
-          <w:b w:val="false"/>
-          <w:i w:val="false"/>
-          <w:caps w:val="false"/>
-          <w:smallCaps w:val="false"/>
-          <w:strike w:val="false"/>
-          <w:color w:val="000000" w:themeColor="text1"/>
-          <w:spacing w:val="0"/>
-          <w:sz w:val="36"/>
-          <w:u w:val="none"/>
-          <w:lang w:val="es-CO"/>
-        </w:rPr>
-      </w:r>
-      <w:r>
-        <w:rPr>
-          <w:rFonts w:ascii="+mn-lt" w:hAnsi="+mn-lt" w:cs="+mn-cs" w:eastAsia="+mn-ea"/>
-          <w:b w:val="false"/>
-          <w:i w:val="false"/>
-          <w:caps w:val="false"/>
-          <w:smallCaps w:val="false"/>
-          <w:strike w:val="false"/>
-          <w:color w:val="000000" w:themeColor="text1"/>
-          <w:spacing w:val="0"/>
-          <w:sz w:val="36"/>
-          <w:u w:val="none"/>
-          <w:lang w:val="es-CO"/>
-        </w:rPr>
-      </w:r>
-    </w:p>
-    <w:p>
-      <w:pPr>
-        <w:ind w:left="0" w:right="0" w:firstLine="0"/>
-        <w:jc w:val="left"/>
-        <w:spacing w:lineRule="auto" w:line="240" w:after="0" w:before="0"/>
-        <w:rPr>
-          <w:rFonts w:ascii="+mn-lt" w:hAnsi="+mn-lt" w:cs="+mn-cs" w:eastAsia="+mn-ea"/>
-          <w:b w:val="false"/>
-          <w:i w:val="false"/>
-          <w:caps w:val="false"/>
-          <w:smallCaps w:val="false"/>
-          <w:strike w:val="false"/>
-          <w:color w:val="000000" w:themeColor="text1"/>
-          <w:spacing w:val="0"/>
-          <w:sz w:val="36"/>
-          <w:u w:val="none"/>
-          <w:lang w:val="es-CO"/>
-        </w:rPr>
-      </w:pPr>
-      <w:r>
-        <w:rPr>
-          <w:rFonts w:ascii="Arial" w:hAnsi="Arial" w:cs="Arial" w:eastAsia="Arial"/>
-          <w:b w:val="false"/>
-          <w:i w:val="false"/>
-          <w:caps w:val="false"/>
-          <w:smallCaps w:val="false"/>
-          <w:strike w:val="false"/>
-          <w:color w:val="000000"/>
-          <w:spacing w:val="0"/>
-          <w:sz w:val="36"/>
-          <w:u w:val="none"/>
-          <w:lang w:val="es-CO"/>
-        </w:rPr>
-        <w:t xml:space="preserve">git reset --mixed &lt;a&gt;</w:t>
-      </w:r>
-      <w:r>
-        <w:rPr>
-          <w:rFonts w:ascii="+mn-lt" w:hAnsi="+mn-lt" w:cs="+mn-cs" w:eastAsia="+mn-ea"/>
-          <w:b w:val="false"/>
-          <w:i w:val="false"/>
-          <w:caps w:val="false"/>
-          <w:smallCaps w:val="false"/>
-          <w:strike w:val="false"/>
-          <w:color w:val="000000" w:themeColor="text1"/>
-          <w:spacing w:val="0"/>
-          <w:sz w:val="36"/>
-          <w:u w:val="none"/>
-          <w:lang w:val="es-CO"/>
-        </w:rPr>
-      </w:r>
-      <w:r>
-        <w:rPr>
-          <w:rFonts w:ascii="+mn-lt" w:hAnsi="+mn-lt" w:cs="+mn-cs" w:eastAsia="+mn-ea"/>
-          <w:b w:val="false"/>
-          <w:i w:val="false"/>
-          <w:caps w:val="false"/>
-          <w:smallCaps w:val="false"/>
-          <w:strike w:val="false"/>
-          <w:color w:val="000000" w:themeColor="text1"/>
-          <w:spacing w:val="0"/>
-          <w:sz w:val="36"/>
-          <w:u w:val="none"/>
-          <w:lang w:val="es-CO"/>
-        </w:rPr>
-      </w:r>
-    </w:p>
-    <w:p>
-      <w:pPr>
-        <w:rPr>
-          <w:rFonts w:ascii="Arial" w:hAnsi="Arial" w:cs="Arial" w:eastAsia="Arial"/>
-          <w:b w:val="false"/>
-          <w:i w:val="false"/>
-          <w:caps w:val="false"/>
-          <w:smallCaps w:val="false"/>
-          <w:strike w:val="false"/>
-          <w:color w:val="000000" w:themeColor="text1"/>
-          <w:spacing w:val="0"/>
-          <w:sz w:val="36"/>
-          <w:u w:val="none"/>
-          <w:lang w:val="es-CO"/>
-        </w:rPr>
-      </w:pPr>
-      <w:r>
-        <w:rPr>
-          <w:rFonts w:ascii="Arial" w:hAnsi="Arial" w:cs="Arial" w:eastAsia="Arial"/>
-          <w:b w:val="false"/>
-          <w:i w:val="false"/>
-          <w:caps w:val="false"/>
-          <w:smallCaps w:val="false"/>
-          <w:strike w:val="false"/>
-          <w:color w:val="000000"/>
-          <w:spacing w:val="0"/>
-          <w:sz w:val="36"/>
-          <w:u w:val="none"/>
-          <w:lang w:val="es-CO"/>
-        </w:rPr>
-        <w:t xml:space="preserve">a: SHA1 a partir de este punto se borran los cambios y todo queda en el area de trabajo</w:t>
-      </w:r>
-      <w:r>
-        <w:rPr>
-          <w:rFonts w:ascii="Arial" w:hAnsi="Arial" w:cs="Arial" w:eastAsia="Arial"/>
-          <w:b w:val="false"/>
-          <w:i w:val="false"/>
-          <w:caps w:val="false"/>
-          <w:smallCaps w:val="false"/>
-          <w:strike w:val="false"/>
-          <w:color w:val="000000" w:themeColor="text1"/>
-          <w:spacing w:val="0"/>
-          <w:sz w:val="36"/>
-          <w:u w:val="none"/>
-          <w:lang w:val="es-CO"/>
-        </w:rPr>
-      </w:r>
-      <w:r>
-        <w:rPr>
-          <w:rFonts w:ascii="Arial" w:hAnsi="Arial" w:cs="Arial" w:eastAsia="Arial"/>
-          <w:b w:val="false"/>
-          <w:i w:val="false"/>
-          <w:caps w:val="false"/>
-          <w:smallCaps w:val="false"/>
-          <w:strike w:val="false"/>
-          <w:color w:val="000000" w:themeColor="text1"/>
-          <w:spacing w:val="0"/>
-          <w:sz w:val="36"/>
-          <w:u w:val="none"/>
-          <w:lang w:val="es-CO"/>
-        </w:rPr>
-      </w:r>
-      <w:r>
-        <w:rPr>
-          <w:rFonts w:ascii="Arial" w:hAnsi="Arial" w:cs="Arial" w:eastAsia="Arial"/>
-          <w:b w:val="false"/>
-          <w:i w:val="false"/>
-          <w:caps w:val="false"/>
-          <w:smallCaps w:val="false"/>
-          <w:strike w:val="false"/>
-          <w:color w:val="000000" w:themeColor="text1"/>
-          <w:spacing w:val="0"/>
-          <w:sz w:val="36"/>
-          <w:u w:val="none"/>
-          <w:lang w:val="es-CO"/>
-        </w:rPr>
-      </w:r>
-      <w:r>
-        <w:rPr>
-          <w:rFonts w:ascii="Arial" w:hAnsi="Arial" w:cs="Arial" w:eastAsia="Arial"/>
-          <w:b w:val="false"/>
-          <w:i w:val="false"/>
-          <w:caps w:val="false"/>
-          <w:smallCaps w:val="false"/>
-          <w:strike w:val="false"/>
-          <w:color w:val="000000" w:themeColor="text1"/>
-          <w:spacing w:val="0"/>
-          <w:sz w:val="36"/>
-          <w:u w:val="none"/>
-          <w:lang w:val="es-CO"/>
-        </w:rPr>
-      </w:r>
-      <w:r/>
       <w:r/>
     </w:p>
     <w:sectPr>
@@ -1318,7 +77,6 @@
       <w:pPr>
         <w:spacing w:lineRule="auto" w:line="240" w:after="0"/>
       </w:pPr>
-      <w:r/>
       <w:r>
         <w:separator/>
       </w:r>
@@ -1330,7 +88,6 @@
       <w:pPr>
         <w:spacing w:lineRule="auto" w:line="240" w:after="0"/>
       </w:pPr>
-      <w:r/>
       <w:r>
         <w:continuationSeparator/>
       </w:r>
@@ -1646,10 +403,9 @@
     <w:lsdException w:name="Bibliography" w:uiPriority="37"/>
     <w:lsdException w:name="TOC Heading" w:uiPriority="39" w:qFormat="1"/>
   </w:latentStyles>
-  <w:style w:type="character" w:styleId="12">
+  <w:style w:type="character" w:styleId="392">
     <w:name w:val="Heading 1 Char"/>
-    <w:basedOn w:val="9"/>
-    <w:link w:val="373"/>
+    <w:link w:val="550"/>
     <w:uiPriority w:val="9"/>
     <w:rPr>
       <w:rFonts w:ascii="Arial" w:hAnsi="Arial" w:cs="Arial" w:eastAsia="Arial"/>
@@ -1657,20 +413,18 @@
       <w:szCs w:val="40"/>
     </w:rPr>
   </w:style>
-  <w:style w:type="character" w:styleId="14">
+  <w:style w:type="character" w:styleId="393">
     <w:name w:val="Heading 2 Char"/>
-    <w:basedOn w:val="9"/>
-    <w:link w:val="374"/>
+    <w:link w:val="551"/>
     <w:uiPriority w:val="9"/>
     <w:rPr>
       <w:rFonts w:ascii="Arial" w:hAnsi="Arial" w:cs="Arial" w:eastAsia="Arial"/>
       <w:sz w:val="34"/>
     </w:rPr>
   </w:style>
-  <w:style w:type="character" w:styleId="16">
+  <w:style w:type="character" w:styleId="394">
     <w:name w:val="Heading 3 Char"/>
-    <w:basedOn w:val="9"/>
-    <w:link w:val="375"/>
+    <w:link w:val="552"/>
     <w:uiPriority w:val="9"/>
     <w:rPr>
       <w:rFonts w:ascii="Arial" w:hAnsi="Arial" w:cs="Arial" w:eastAsia="Arial"/>
@@ -1678,10 +432,9 @@
       <w:szCs w:val="30"/>
     </w:rPr>
   </w:style>
-  <w:style w:type="character" w:styleId="18">
+  <w:style w:type="character" w:styleId="395">
     <w:name w:val="Heading 4 Char"/>
-    <w:basedOn w:val="9"/>
-    <w:link w:val="376"/>
+    <w:link w:val="553"/>
     <w:uiPriority w:val="9"/>
     <w:rPr>
       <w:rFonts w:ascii="Arial" w:hAnsi="Arial" w:cs="Arial" w:eastAsia="Arial"/>
@@ -1691,10 +444,9 @@
       <w:szCs w:val="26"/>
     </w:rPr>
   </w:style>
-  <w:style w:type="character" w:styleId="20">
+  <w:style w:type="character" w:styleId="396">
     <w:name w:val="Heading 5 Char"/>
-    <w:basedOn w:val="9"/>
-    <w:link w:val="377"/>
+    <w:link w:val="554"/>
     <w:uiPriority w:val="9"/>
     <w:rPr>
       <w:rFonts w:ascii="Arial" w:hAnsi="Arial" w:cs="Arial" w:eastAsia="Arial"/>
@@ -1704,10 +456,9 @@
       <w:szCs w:val="24"/>
     </w:rPr>
   </w:style>
-  <w:style w:type="character" w:styleId="22">
+  <w:style w:type="character" w:styleId="397">
     <w:name w:val="Heading 6 Char"/>
-    <w:basedOn w:val="9"/>
-    <w:link w:val="378"/>
+    <w:link w:val="555"/>
     <w:uiPriority w:val="9"/>
     <w:rPr>
       <w:rFonts w:ascii="Arial" w:hAnsi="Arial" w:cs="Arial" w:eastAsia="Arial"/>
@@ -1717,10 +468,9 @@
       <w:szCs w:val="22"/>
     </w:rPr>
   </w:style>
-  <w:style w:type="character" w:styleId="24">
+  <w:style w:type="character" w:styleId="398">
     <w:name w:val="Heading 7 Char"/>
-    <w:basedOn w:val="9"/>
-    <w:link w:val="379"/>
+    <w:link w:val="556"/>
     <w:uiPriority w:val="9"/>
     <w:rPr>
       <w:rFonts w:ascii="Arial" w:hAnsi="Arial" w:cs="Arial" w:eastAsia="Arial"/>
@@ -1732,10 +482,9 @@
       <w:szCs w:val="22"/>
     </w:rPr>
   </w:style>
-  <w:style w:type="character" w:styleId="26">
+  <w:style w:type="character" w:styleId="399">
     <w:name w:val="Heading 8 Char"/>
-    <w:basedOn w:val="9"/>
-    <w:link w:val="380"/>
+    <w:link w:val="557"/>
     <w:uiPriority w:val="9"/>
     <w:rPr>
       <w:rFonts w:ascii="Arial" w:hAnsi="Arial" w:cs="Arial" w:eastAsia="Arial"/>
@@ -1745,10 +494,9 @@
       <w:szCs w:val="22"/>
     </w:rPr>
   </w:style>
-  <w:style w:type="character" w:styleId="28">
+  <w:style w:type="character" w:styleId="400">
     <w:name w:val="Heading 9 Char"/>
-    <w:basedOn w:val="9"/>
-    <w:link w:val="381"/>
+    <w:link w:val="558"/>
     <w:uiPriority w:val="9"/>
     <w:rPr>
       <w:rFonts w:ascii="Arial" w:hAnsi="Arial" w:cs="Arial" w:eastAsia="Arial"/>
@@ -1758,58 +506,54 @@
       <w:szCs w:val="21"/>
     </w:rPr>
   </w:style>
-  <w:style w:type="character" w:styleId="33">
+  <w:style w:type="character" w:styleId="401">
     <w:name w:val="Title Char"/>
-    <w:basedOn w:val="9"/>
-    <w:link w:val="390"/>
+    <w:link w:val="567"/>
     <w:uiPriority w:val="10"/>
     <w:rPr>
       <w:sz w:val="48"/>
       <w:szCs w:val="48"/>
     </w:rPr>
   </w:style>
-  <w:style w:type="character" w:styleId="35">
+  <w:style w:type="character" w:styleId="402">
     <w:name w:val="Subtitle Char"/>
-    <w:basedOn w:val="9"/>
-    <w:link w:val="388"/>
+    <w:link w:val="565"/>
     <w:uiPriority w:val="11"/>
     <w:rPr>
       <w:sz w:val="24"/>
       <w:szCs w:val="24"/>
     </w:rPr>
   </w:style>
-  <w:style w:type="character" w:styleId="37">
+  <w:style w:type="character" w:styleId="403">
     <w:name w:val="Quote Char"/>
-    <w:link w:val="387"/>
+    <w:link w:val="564"/>
     <w:uiPriority w:val="29"/>
     <w:rPr>
       <w:i/>
     </w:rPr>
   </w:style>
-  <w:style w:type="character" w:styleId="39">
+  <w:style w:type="character" w:styleId="404">
     <w:name w:val="Intense Quote Char"/>
-    <w:link w:val="389"/>
+    <w:link w:val="566"/>
     <w:uiPriority w:val="30"/>
     <w:rPr>
       <w:i/>
     </w:rPr>
   </w:style>
-  <w:style w:type="character" w:styleId="41">
+  <w:style w:type="character" w:styleId="405">
     <w:name w:val="Header Char"/>
-    <w:basedOn w:val="9"/>
-    <w:link w:val="385"/>
-    <w:uiPriority w:val="99"/>
-  </w:style>
-  <w:style w:type="character" w:styleId="43">
+    <w:link w:val="562"/>
+    <w:uiPriority w:val="99"/>
+  </w:style>
+  <w:style w:type="character" w:styleId="406">
     <w:name w:val="Footer Char"/>
-    <w:basedOn w:val="9"/>
-    <w:link w:val="384"/>
-    <w:uiPriority w:val="99"/>
-  </w:style>
-  <w:style w:type="paragraph" w:styleId="44">
+    <w:link w:val="561"/>
+    <w:uiPriority w:val="99"/>
+  </w:style>
+  <w:style w:type="paragraph" w:styleId="407">
     <w:name w:val="Caption"/>
-    <w:basedOn w:val="372"/>
-    <w:next w:val="372"/>
+    <w:basedOn w:val="549"/>
+    <w:next w:val="549"/>
     <w:qFormat/>
     <w:uiPriority w:val="35"/>
     <w:semiHidden/>
@@ -1825,15 +569,15 @@
       <w:spacing w:lineRule="auto" w:line="276"/>
     </w:pPr>
   </w:style>
-  <w:style w:type="character" w:styleId="45">
+  <w:style w:type="character" w:styleId="408">
     <w:name w:val="Caption Char"/>
-    <w:basedOn w:val="44"/>
-    <w:link w:val="384"/>
-    <w:uiPriority w:val="99"/>
-  </w:style>
-  <w:style w:type="table" w:styleId="46">
+    <w:basedOn w:val="407"/>
+    <w:link w:val="561"/>
+    <w:uiPriority w:val="99"/>
+  </w:style>
+  <w:style w:type="table" w:styleId="409">
     <w:name w:val="Table Grid"/>
-    <w:basedOn w:val="382"/>
+    <w:basedOn w:val="559"/>
     <w:uiPriority w:val="59"/>
     <w:pPr>
       <w:spacing w:lineRule="auto" w:line="240" w:after="0"/>
@@ -1856,9 +600,9 @@
       </w:tblCellMar>
     </w:tblPr>
   </w:style>
-  <w:style w:type="table" w:styleId="47">
+  <w:style w:type="table" w:styleId="410">
     <w:name w:val="Table Grid Light"/>
-    <w:basedOn w:val="382"/>
+    <w:basedOn w:val="559"/>
     <w:uiPriority w:val="59"/>
     <w:pPr>
       <w:spacing w:lineRule="auto" w:line="240" w:after="0"/>
@@ -1881,9 +625,9 @@
       </w:tblCellMar>
     </w:tblPr>
   </w:style>
-  <w:style w:type="table" w:styleId="48">
+  <w:style w:type="table" w:styleId="411">
     <w:name w:val="Plain Table 1"/>
-    <w:basedOn w:val="382"/>
+    <w:basedOn w:val="559"/>
     <w:uiPriority w:val="59"/>
     <w:pPr>
       <w:spacing w:lineRule="auto" w:line="240" w:after="0"/>
@@ -1948,9 +692,9 @@
       </w:rPr>
     </w:tblStylePr>
   </w:style>
-  <w:style w:type="table" w:styleId="49">
+  <w:style w:type="table" w:styleId="412">
     <w:name w:val="Plain Table 2"/>
-    <w:basedOn w:val="382"/>
+    <w:basedOn w:val="559"/>
     <w:uiPriority w:val="59"/>
     <w:pPr>
       <w:spacing w:lineRule="auto" w:line="240" w:after="0"/>
@@ -2033,9 +777,9 @@
       </w:rPr>
     </w:tblStylePr>
   </w:style>
-  <w:style w:type="table" w:styleId="50">
+  <w:style w:type="table" w:styleId="413">
     <w:name w:val="Plain Table 3"/>
-    <w:basedOn w:val="382"/>
+    <w:basedOn w:val="559"/>
     <w:uiPriority w:val="99"/>
     <w:pPr>
       <w:spacing w:lineRule="auto" w:line="240" w:after="0"/>
@@ -2110,9 +854,9 @@
       </w:rPr>
     </w:tblStylePr>
   </w:style>
-  <w:style w:type="table" w:styleId="51">
+  <w:style w:type="table" w:styleId="414">
     <w:name w:val="Plain Table 4"/>
-    <w:basedOn w:val="382"/>
+    <w:basedOn w:val="559"/>
     <w:uiPriority w:val="99"/>
     <w:pPr>
       <w:spacing w:lineRule="auto" w:line="240" w:after="0"/>
@@ -2167,9 +911,9 @@
       </w:rPr>
     </w:tblStylePr>
   </w:style>
-  <w:style w:type="table" w:styleId="52">
+  <w:style w:type="table" w:styleId="415">
     <w:name w:val="Plain Table 5"/>
-    <w:basedOn w:val="382"/>
+    <w:basedOn w:val="559"/>
     <w:uiPriority w:val="99"/>
     <w:pPr>
       <w:spacing w:lineRule="auto" w:line="240" w:after="0"/>
@@ -2255,9 +999,9 @@
       </w:tcPr>
     </w:tblStylePr>
   </w:style>
-  <w:style w:type="table" w:styleId="53">
+  <w:style w:type="table" w:styleId="416">
     <w:name w:val="Grid Table 1 Light"/>
-    <w:basedOn w:val="382"/>
+    <w:basedOn w:val="559"/>
     <w:uiPriority w:val="99"/>
     <w:pPr>
       <w:spacing w:lineRule="auto" w:line="240" w:after="0"/>
@@ -2320,9 +1064,9 @@
       </w:rPr>
     </w:tblStylePr>
   </w:style>
-  <w:style w:type="table" w:styleId="54">
+  <w:style w:type="table" w:styleId="417">
     <w:name w:val="Grid Table 1 Light - Accent 1"/>
-    <w:basedOn w:val="382"/>
+    <w:basedOn w:val="559"/>
     <w:uiPriority w:val="99"/>
     <w:pPr>
       <w:spacing w:lineRule="auto" w:line="240" w:after="0"/>
@@ -2385,9 +1129,9 @@
       </w:rPr>
     </w:tblStylePr>
   </w:style>
-  <w:style w:type="table" w:styleId="55">
+  <w:style w:type="table" w:styleId="418">
     <w:name w:val="Grid Table 1 Light - Accent 2"/>
-    <w:basedOn w:val="382"/>
+    <w:basedOn w:val="559"/>
     <w:uiPriority w:val="99"/>
     <w:pPr>
       <w:spacing w:lineRule="auto" w:line="240" w:after="0"/>
@@ -2450,9 +1194,9 @@
       </w:rPr>
     </w:tblStylePr>
   </w:style>
-  <w:style w:type="table" w:styleId="56">
+  <w:style w:type="table" w:styleId="419">
     <w:name w:val="Grid Table 1 Light - Accent 3"/>
-    <w:basedOn w:val="382"/>
+    <w:basedOn w:val="559"/>
     <w:uiPriority w:val="99"/>
     <w:pPr>
       <w:spacing w:lineRule="auto" w:line="240" w:after="0"/>
@@ -2515,9 +1259,9 @@
       </w:rPr>
     </w:tblStylePr>
   </w:style>
-  <w:style w:type="table" w:styleId="57">
+  <w:style w:type="table" w:styleId="420">
     <w:name w:val="Grid Table 1 Light - Accent 4"/>
-    <w:basedOn w:val="382"/>
+    <w:basedOn w:val="559"/>
     <w:uiPriority w:val="99"/>
     <w:pPr>
       <w:spacing w:lineRule="auto" w:line="240" w:after="0"/>
@@ -2580,9 +1324,9 @@
       </w:rPr>
     </w:tblStylePr>
   </w:style>
-  <w:style w:type="table" w:styleId="58">
+  <w:style w:type="table" w:styleId="421">
     <w:name w:val="Grid Table 1 Light - Accent 5"/>
-    <w:basedOn w:val="382"/>
+    <w:basedOn w:val="559"/>
     <w:uiPriority w:val="99"/>
     <w:pPr>
       <w:spacing w:lineRule="auto" w:line="240" w:after="0"/>
@@ -2645,9 +1389,9 @@
       </w:rPr>
     </w:tblStylePr>
   </w:style>
-  <w:style w:type="table" w:styleId="59">
+  <w:style w:type="table" w:styleId="422">
     <w:name w:val="Grid Table 1 Light - Accent 6"/>
-    <w:basedOn w:val="382"/>
+    <w:basedOn w:val="559"/>
     <w:uiPriority w:val="99"/>
     <w:pPr>
       <w:spacing w:lineRule="auto" w:line="240" w:after="0"/>
@@ -2710,9 +1454,9 @@
       </w:rPr>
     </w:tblStylePr>
   </w:style>
-  <w:style w:type="table" w:styleId="60">
+  <w:style w:type="table" w:styleId="423">
     <w:name w:val="Grid Table 2"/>
-    <w:basedOn w:val="382"/>
+    <w:basedOn w:val="559"/>
     <w:uiPriority w:val="99"/>
     <w:pPr>
       <w:spacing w:lineRule="auto" w:line="240" w:after="0"/>
@@ -2790,9 +1534,9 @@
       </w:tcPr>
     </w:tblStylePr>
   </w:style>
-  <w:style w:type="table" w:styleId="61">
+  <w:style w:type="table" w:styleId="424">
     <w:name w:val="Grid Table 2 - Accent 1"/>
-    <w:basedOn w:val="382"/>
+    <w:basedOn w:val="559"/>
     <w:uiPriority w:val="99"/>
     <w:pPr>
       <w:spacing w:lineRule="auto" w:line="240" w:after="0"/>
@@ -2870,9 +1614,9 @@
       </w:tcPr>
     </w:tblStylePr>
   </w:style>
-  <w:style w:type="table" w:styleId="62">
+  <w:style w:type="table" w:styleId="425">
     <w:name w:val="Grid Table 2 - Accent 2"/>
-    <w:basedOn w:val="382"/>
+    <w:basedOn w:val="559"/>
     <w:uiPriority w:val="99"/>
     <w:pPr>
       <w:spacing w:lineRule="auto" w:line="240" w:after="0"/>
@@ -2950,9 +1694,9 @@
       </w:tcPr>
     </w:tblStylePr>
   </w:style>
-  <w:style w:type="table" w:styleId="63">
+  <w:style w:type="table" w:styleId="426">
     <w:name w:val="Grid Table 2 - Accent 3"/>
-    <w:basedOn w:val="382"/>
+    <w:basedOn w:val="559"/>
     <w:uiPriority w:val="99"/>
     <w:pPr>
       <w:spacing w:lineRule="auto" w:line="240" w:after="0"/>
@@ -3030,9 +1774,9 @@
       </w:tcPr>
     </w:tblStylePr>
   </w:style>
-  <w:style w:type="table" w:styleId="64">
+  <w:style w:type="table" w:styleId="427">
     <w:name w:val="Grid Table 2 - Accent 4"/>
-    <w:basedOn w:val="382"/>
+    <w:basedOn w:val="559"/>
     <w:uiPriority w:val="99"/>
     <w:pPr>
       <w:spacing w:lineRule="auto" w:line="240" w:after="0"/>
@@ -3110,9 +1854,9 @@
       </w:tcPr>
     </w:tblStylePr>
   </w:style>
-  <w:style w:type="table" w:styleId="65">
+  <w:style w:type="table" w:styleId="428">
     <w:name w:val="Grid Table 2 - Accent 5"/>
-    <w:basedOn w:val="382"/>
+    <w:basedOn w:val="559"/>
     <w:uiPriority w:val="99"/>
     <w:pPr>
       <w:spacing w:lineRule="auto" w:line="240" w:after="0"/>
@@ -3190,9 +1934,9 @@
       </w:tcPr>
     </w:tblStylePr>
   </w:style>
-  <w:style w:type="table" w:styleId="66">
+  <w:style w:type="table" w:styleId="429">
     <w:name w:val="Grid Table 2 - Accent 6"/>
-    <w:basedOn w:val="382"/>
+    <w:basedOn w:val="559"/>
     <w:uiPriority w:val="99"/>
     <w:pPr>
       <w:spacing w:lineRule="auto" w:line="240" w:after="0"/>
@@ -3270,9 +2014,9 @@
       </w:tcPr>
     </w:tblStylePr>
   </w:style>
-  <w:style w:type="table" w:styleId="67">
+  <w:style w:type="table" w:styleId="430">
     <w:name w:val="Grid Table 3"/>
-    <w:basedOn w:val="382"/>
+    <w:basedOn w:val="559"/>
     <w:uiPriority w:val="99"/>
     <w:pPr>
       <w:spacing w:lineRule="auto" w:line="240" w:after="0"/>
@@ -3316,7 +2060,7 @@
         <w:jc w:val="right"/>
       </w:pPr>
       <w:tcPr>
-        <w:shd w:color="auto" w:fill="FFFFFF"/>
+        <w:shd w:val="clear" w:color="auto" w:fill="FFFFFF"/>
         <w:tcBorders>
           <w:left w:val="none" w:color="000000" w:sz="4" w:space="0"/>
           <w:top w:val="none" w:color="000000" w:sz="4" w:space="0"/>
@@ -3346,7 +2090,7 @@
         <w:color w:val="404040"/>
       </w:rPr>
       <w:tcPr>
-        <w:shd w:color="auto" w:fill="FFFFFF"/>
+        <w:shd w:val="clear" w:color="auto" w:fill="FFFFFF"/>
         <w:tcBorders>
           <w:left w:val="none" w:color="000000" w:sz="4" w:space="0"/>
           <w:top w:val="none" w:color="000000" w:sz="4" w:space="0"/>
@@ -3371,9 +2115,9 @@
       </w:tcPr>
     </w:tblStylePr>
   </w:style>
-  <w:style w:type="table" w:styleId="68">
+  <w:style w:type="table" w:styleId="431">
     <w:name w:val="Grid Table 3 - Accent 1"/>
-    <w:basedOn w:val="382"/>
+    <w:basedOn w:val="559"/>
     <w:uiPriority w:val="99"/>
     <w:pPr>
       <w:spacing w:lineRule="auto" w:line="240" w:after="0"/>
@@ -3417,7 +2161,7 @@
         <w:jc w:val="right"/>
       </w:pPr>
       <w:tcPr>
-        <w:shd w:color="auto" w:fill="FFFFFF"/>
+        <w:shd w:val="clear" w:color="auto" w:fill="FFFFFF"/>
         <w:tcBorders>
           <w:left w:val="none" w:color="000000" w:sz="4" w:space="0"/>
           <w:top w:val="none" w:color="000000" w:sz="4" w:space="0"/>
@@ -3447,7 +2191,7 @@
         <w:color w:val="404040"/>
       </w:rPr>
       <w:tcPr>
-        <w:shd w:color="auto" w:fill="FFFFFF"/>
+        <w:shd w:val="clear" w:color="auto" w:fill="FFFFFF"/>
         <w:tcBorders>
           <w:left w:val="none" w:color="000000" w:sz="4" w:space="0"/>
           <w:top w:val="none" w:color="000000" w:sz="4" w:space="0"/>
@@ -3472,9 +2216,9 @@
       </w:tcPr>
     </w:tblStylePr>
   </w:style>
-  <w:style w:type="table" w:styleId="69">
+  <w:style w:type="table" w:styleId="432">
     <w:name w:val="Grid Table 3 - Accent 2"/>
-    <w:basedOn w:val="382"/>
+    <w:basedOn w:val="559"/>
     <w:uiPriority w:val="99"/>
     <w:pPr>
       <w:spacing w:lineRule="auto" w:line="240" w:after="0"/>
@@ -3518,7 +2262,7 @@
         <w:jc w:val="right"/>
       </w:pPr>
       <w:tcPr>
-        <w:shd w:color="auto" w:fill="FFFFFF"/>
+        <w:shd w:val="clear" w:color="auto" w:fill="FFFFFF"/>
         <w:tcBorders>
           <w:left w:val="none" w:color="000000" w:sz="4" w:space="0"/>
           <w:top w:val="none" w:color="000000" w:sz="4" w:space="0"/>
@@ -3548,7 +2292,7 @@
         <w:color w:val="404040"/>
       </w:rPr>
       <w:tcPr>
-        <w:shd w:color="auto" w:fill="FFFFFF"/>
+        <w:shd w:val="clear" w:color="auto" w:fill="FFFFFF"/>
         <w:tcBorders>
           <w:left w:val="none" w:color="000000" w:sz="4" w:space="0"/>
           <w:top w:val="none" w:color="000000" w:sz="4" w:space="0"/>
@@ -3573,9 +2317,9 @@
       </w:tcPr>
     </w:tblStylePr>
   </w:style>
-  <w:style w:type="table" w:styleId="70">
+  <w:style w:type="table" w:styleId="433">
     <w:name w:val="Grid Table 3 - Accent 3"/>
-    <w:basedOn w:val="382"/>
+    <w:basedOn w:val="559"/>
     <w:uiPriority w:val="99"/>
     <w:pPr>
       <w:spacing w:lineRule="auto" w:line="240" w:after="0"/>
@@ -3619,7 +2363,7 @@
         <w:jc w:val="right"/>
       </w:pPr>
       <w:tcPr>
-        <w:shd w:color="auto" w:fill="FFFFFF"/>
+        <w:shd w:val="clear" w:color="auto" w:fill="FFFFFF"/>
         <w:tcBorders>
           <w:left w:val="none" w:color="000000" w:sz="4" w:space="0"/>
           <w:top w:val="none" w:color="000000" w:sz="4" w:space="0"/>
@@ -3649,7 +2393,7 @@
         <w:color w:val="404040"/>
       </w:rPr>
       <w:tcPr>
-        <w:shd w:color="auto" w:fill="FFFFFF"/>
+        <w:shd w:val="clear" w:color="auto" w:fill="FFFFFF"/>
         <w:tcBorders>
           <w:left w:val="none" w:color="000000" w:sz="4" w:space="0"/>
           <w:top w:val="none" w:color="000000" w:sz="4" w:space="0"/>
@@ -3674,9 +2418,9 @@
       </w:tcPr>
     </w:tblStylePr>
   </w:style>
-  <w:style w:type="table" w:styleId="71">
+  <w:style w:type="table" w:styleId="434">
     <w:name w:val="Grid Table 3 - Accent 4"/>
-    <w:basedOn w:val="382"/>
+    <w:basedOn w:val="559"/>
     <w:uiPriority w:val="99"/>
     <w:pPr>
       <w:spacing w:lineRule="auto" w:line="240" w:after="0"/>
@@ -3720,7 +2464,7 @@
         <w:jc w:val="right"/>
       </w:pPr>
       <w:tcPr>
-        <w:shd w:color="auto" w:fill="FFFFFF"/>
+        <w:shd w:val="clear" w:color="auto" w:fill="FFFFFF"/>
         <w:tcBorders>
           <w:left w:val="none" w:color="000000" w:sz="4" w:space="0"/>
           <w:top w:val="none" w:color="000000" w:sz="4" w:space="0"/>
@@ -3750,7 +2494,7 @@
         <w:color w:val="404040"/>
       </w:rPr>
       <w:tcPr>
-        <w:shd w:color="auto" w:fill="FFFFFF"/>
+        <w:shd w:val="clear" w:color="auto" w:fill="FFFFFF"/>
         <w:tcBorders>
           <w:left w:val="none" w:color="000000" w:sz="4" w:space="0"/>
           <w:top w:val="none" w:color="000000" w:sz="4" w:space="0"/>
@@ -3775,9 +2519,9 @@
       </w:tcPr>
     </w:tblStylePr>
   </w:style>
-  <w:style w:type="table" w:styleId="72">
+  <w:style w:type="table" w:styleId="435">
     <w:name w:val="Grid Table 3 - Accent 5"/>
-    <w:basedOn w:val="382"/>
+    <w:basedOn w:val="559"/>
     <w:uiPriority w:val="99"/>
     <w:pPr>
       <w:spacing w:lineRule="auto" w:line="240" w:after="0"/>
@@ -3821,7 +2565,7 @@
         <w:jc w:val="right"/>
       </w:pPr>
       <w:tcPr>
-        <w:shd w:color="auto" w:fill="FFFFFF"/>
+        <w:shd w:val="clear" w:color="auto" w:fill="FFFFFF"/>
         <w:tcBorders>
           <w:left w:val="none" w:color="000000" w:sz="4" w:space="0"/>
           <w:top w:val="none" w:color="000000" w:sz="4" w:space="0"/>
@@ -3851,7 +2595,7 @@
         <w:color w:val="404040"/>
       </w:rPr>
       <w:tcPr>
-        <w:shd w:color="auto" w:fill="FFFFFF"/>
+        <w:shd w:val="clear" w:color="auto" w:fill="FFFFFF"/>
         <w:tcBorders>
           <w:left w:val="none" w:color="000000" w:sz="4" w:space="0"/>
           <w:top w:val="none" w:color="000000" w:sz="4" w:space="0"/>
@@ -3876,9 +2620,9 @@
       </w:tcPr>
     </w:tblStylePr>
   </w:style>
-  <w:style w:type="table" w:styleId="73">
+  <w:style w:type="table" w:styleId="436">
     <w:name w:val="Grid Table 3 - Accent 6"/>
-    <w:basedOn w:val="382"/>
+    <w:basedOn w:val="559"/>
     <w:uiPriority w:val="99"/>
     <w:pPr>
       <w:spacing w:lineRule="auto" w:line="240" w:after="0"/>
@@ -3922,7 +2666,7 @@
         <w:jc w:val="right"/>
       </w:pPr>
       <w:tcPr>
-        <w:shd w:color="auto" w:fill="FFFFFF"/>
+        <w:shd w:val="clear" w:color="auto" w:fill="FFFFFF"/>
         <w:tcBorders>
           <w:left w:val="none" w:color="000000" w:sz="4" w:space="0"/>
           <w:top w:val="none" w:color="000000" w:sz="4" w:space="0"/>
@@ -3952,7 +2696,7 @@
         <w:color w:val="404040"/>
       </w:rPr>
       <w:tcPr>
-        <w:shd w:color="auto" w:fill="FFFFFF"/>
+        <w:shd w:val="clear" w:color="auto" w:fill="FFFFFF"/>
         <w:tcBorders>
           <w:left w:val="none" w:color="000000" w:sz="4" w:space="0"/>
           <w:top w:val="none" w:color="000000" w:sz="4" w:space="0"/>
@@ -3977,9 +2721,9 @@
       </w:tcPr>
     </w:tblStylePr>
   </w:style>
-  <w:style w:type="table" w:styleId="74">
+  <w:style w:type="table" w:styleId="437">
     <w:name w:val="Grid Table 4"/>
-    <w:basedOn w:val="382"/>
+    <w:basedOn w:val="559"/>
     <w:uiPriority w:val="59"/>
     <w:pPr>
       <w:spacing w:lineRule="auto" w:line="240" w:after="0"/>
@@ -4058,9 +2802,9 @@
       </w:tcPr>
     </w:tblStylePr>
   </w:style>
-  <w:style w:type="table" w:styleId="75">
+  <w:style w:type="table" w:styleId="438">
     <w:name w:val="Grid Table 4 - Accent 1"/>
-    <w:basedOn w:val="382"/>
+    <w:basedOn w:val="559"/>
     <w:uiPriority w:val="59"/>
     <w:pPr>
       <w:spacing w:lineRule="auto" w:line="240" w:after="0"/>
@@ -4139,9 +2883,9 @@
       </w:tcPr>
     </w:tblStylePr>
   </w:style>
-  <w:style w:type="table" w:styleId="76">
+  <w:style w:type="table" w:styleId="439">
     <w:name w:val="Grid Table 4 - Accent 2"/>
-    <w:basedOn w:val="382"/>
+    <w:basedOn w:val="559"/>
     <w:uiPriority w:val="59"/>
     <w:pPr>
       <w:spacing w:lineRule="auto" w:line="240" w:after="0"/>
@@ -4220,9 +2964,9 @@
       </w:tcPr>
     </w:tblStylePr>
   </w:style>
-  <w:style w:type="table" w:styleId="77">
+  <w:style w:type="table" w:styleId="440">
     <w:name w:val="Grid Table 4 - Accent 3"/>
-    <w:basedOn w:val="382"/>
+    <w:basedOn w:val="559"/>
     <w:uiPriority w:val="59"/>
     <w:pPr>
       <w:spacing w:lineRule="auto" w:line="240" w:after="0"/>
@@ -4301,9 +3045,9 @@
       </w:tcPr>
     </w:tblStylePr>
   </w:style>
-  <w:style w:type="table" w:styleId="78">
+  <w:style w:type="table" w:styleId="441">
     <w:name w:val="Grid Table 4 - Accent 4"/>
-    <w:basedOn w:val="382"/>
+    <w:basedOn w:val="559"/>
     <w:uiPriority w:val="59"/>
     <w:pPr>
       <w:spacing w:lineRule="auto" w:line="240" w:after="0"/>
@@ -4382,9 +3126,9 @@
       </w:tcPr>
     </w:tblStylePr>
   </w:style>
-  <w:style w:type="table" w:styleId="79">
+  <w:style w:type="table" w:styleId="442">
     <w:name w:val="Grid Table 4 - Accent 5"/>
-    <w:basedOn w:val="382"/>
+    <w:basedOn w:val="559"/>
     <w:uiPriority w:val="59"/>
     <w:pPr>
       <w:spacing w:lineRule="auto" w:line="240" w:after="0"/>
@@ -4463,9 +3207,9 @@
       </w:tcPr>
     </w:tblStylePr>
   </w:style>
-  <w:style w:type="table" w:styleId="80">
+  <w:style w:type="table" w:styleId="443">
     <w:name w:val="Grid Table 4 - Accent 6"/>
-    <w:basedOn w:val="382"/>
+    <w:basedOn w:val="559"/>
     <w:uiPriority w:val="59"/>
     <w:pPr>
       <w:spacing w:lineRule="auto" w:line="240" w:after="0"/>
@@ -4544,9 +3288,9 @@
       </w:tcPr>
     </w:tblStylePr>
   </w:style>
-  <w:style w:type="table" w:styleId="81">
+  <w:style w:type="table" w:styleId="444">
     <w:name w:val="Grid Table 5 Dark"/>
-    <w:basedOn w:val="382"/>
+    <w:basedOn w:val="559"/>
     <w:uiPriority w:val="99"/>
     <w:pPr>
       <w:spacing w:lineRule="auto" w:line="240" w:after="0"/>
@@ -4623,9 +3367,9 @@
       </w:tcPr>
     </w:tblStylePr>
   </w:style>
-  <w:style w:type="table" w:styleId="82">
+  <w:style w:type="table" w:styleId="445">
     <w:name w:val="Grid Table 5 Dark- Accent 1"/>
-    <w:basedOn w:val="382"/>
+    <w:basedOn w:val="559"/>
     <w:uiPriority w:val="99"/>
     <w:pPr>
       <w:spacing w:lineRule="auto" w:line="240" w:after="0"/>
@@ -4702,9 +3446,9 @@
       </w:tcPr>
     </w:tblStylePr>
   </w:style>
-  <w:style w:type="table" w:styleId="83">
+  <w:style w:type="table" w:styleId="446">
     <w:name w:val="Grid Table 5 Dark - Accent 2"/>
-    <w:basedOn w:val="382"/>
+    <w:basedOn w:val="559"/>
     <w:uiPriority w:val="99"/>
     <w:pPr>
       <w:spacing w:lineRule="auto" w:line="240" w:after="0"/>
@@ -4781,9 +3525,9 @@
       </w:tcPr>
     </w:tblStylePr>
   </w:style>
-  <w:style w:type="table" w:styleId="84">
+  <w:style w:type="table" w:styleId="447">
     <w:name w:val="Grid Table 5 Dark - Accent 3"/>
-    <w:basedOn w:val="382"/>
+    <w:basedOn w:val="559"/>
     <w:uiPriority w:val="99"/>
     <w:pPr>
       <w:spacing w:lineRule="auto" w:line="240" w:after="0"/>
@@ -4860,9 +3604,9 @@
       </w:tcPr>
     </w:tblStylePr>
   </w:style>
-  <w:style w:type="table" w:styleId="85">
+  <w:style w:type="table" w:styleId="448">
     <w:name w:val="Grid Table 5 Dark- Accent 4"/>
-    <w:basedOn w:val="382"/>
+    <w:basedOn w:val="559"/>
     <w:uiPriority w:val="99"/>
     <w:pPr>
       <w:spacing w:lineRule="auto" w:line="240" w:after="0"/>
@@ -4939,9 +3683,9 @@
       </w:tcPr>
     </w:tblStylePr>
   </w:style>
-  <w:style w:type="table" w:styleId="86">
+  <w:style w:type="table" w:styleId="449">
     <w:name w:val="Grid Table 5 Dark - Accent 5"/>
-    <w:basedOn w:val="382"/>
+    <w:basedOn w:val="559"/>
     <w:uiPriority w:val="99"/>
     <w:pPr>
       <w:spacing w:lineRule="auto" w:line="240" w:after="0"/>
@@ -5018,9 +3762,9 @@
       </w:tcPr>
     </w:tblStylePr>
   </w:style>
-  <w:style w:type="table" w:styleId="87">
+  <w:style w:type="table" w:styleId="450">
     <w:name w:val="Grid Table 5 Dark - Accent 6"/>
-    <w:basedOn w:val="382"/>
+    <w:basedOn w:val="559"/>
     <w:uiPriority w:val="99"/>
     <w:pPr>
       <w:spacing w:lineRule="auto" w:line="240" w:after="0"/>
@@ -5097,9 +3841,9 @@
       </w:tcPr>
     </w:tblStylePr>
   </w:style>
-  <w:style w:type="table" w:styleId="88">
+  <w:style w:type="table" w:styleId="451">
     <w:name w:val="Grid Table 6 Colorful"/>
-    <w:basedOn w:val="382"/>
+    <w:basedOn w:val="559"/>
     <w:uiPriority w:val="99"/>
     <w:pPr>
       <w:spacing w:lineRule="auto" w:line="240" w:after="0"/>
@@ -5176,9 +3920,9 @@
       </w:rPr>
     </w:tblStylePr>
   </w:style>
-  <w:style w:type="table" w:styleId="89">
+  <w:style w:type="table" w:styleId="452">
     <w:name w:val="Grid Table 6 Colorful - Accent 1"/>
-    <w:basedOn w:val="382"/>
+    <w:basedOn w:val="559"/>
     <w:uiPriority w:val="99"/>
     <w:pPr>
       <w:spacing w:lineRule="auto" w:line="240" w:after="0"/>
@@ -5255,9 +3999,9 @@
       </w:rPr>
     </w:tblStylePr>
   </w:style>
-  <w:style w:type="table" w:styleId="90">
+  <w:style w:type="table" w:styleId="453">
     <w:name w:val="Grid Table 6 Colorful - Accent 2"/>
-    <w:basedOn w:val="382"/>
+    <w:basedOn w:val="559"/>
     <w:uiPriority w:val="99"/>
     <w:pPr>
       <w:spacing w:lineRule="auto" w:line="240" w:after="0"/>
@@ -5334,9 +4078,9 @@
       </w:rPr>
     </w:tblStylePr>
   </w:style>
-  <w:style w:type="table" w:styleId="91">
+  <w:style w:type="table" w:styleId="454">
     <w:name w:val="Grid Table 6 Colorful - Accent 3"/>
-    <w:basedOn w:val="382"/>
+    <w:basedOn w:val="559"/>
     <w:uiPriority w:val="99"/>
     <w:pPr>
       <w:spacing w:lineRule="auto" w:line="240" w:after="0"/>
@@ -5413,9 +4157,9 @@
       </w:rPr>
     </w:tblStylePr>
   </w:style>
-  <w:style w:type="table" w:styleId="92">
+  <w:style w:type="table" w:styleId="455">
     <w:name w:val="Grid Table 6 Colorful - Accent 4"/>
-    <w:basedOn w:val="382"/>
+    <w:basedOn w:val="559"/>
     <w:uiPriority w:val="99"/>
     <w:pPr>
       <w:spacing w:lineRule="auto" w:line="240" w:after="0"/>
@@ -5492,9 +4236,9 @@
       </w:rPr>
     </w:tblStylePr>
   </w:style>
-  <w:style w:type="table" w:styleId="93">
+  <w:style w:type="table" w:styleId="456">
     <w:name w:val="Grid Table 6 Colorful - Accent 5"/>
-    <w:basedOn w:val="382"/>
+    <w:basedOn w:val="559"/>
     <w:uiPriority w:val="99"/>
     <w:pPr>
       <w:spacing w:lineRule="auto" w:line="240" w:after="0"/>
@@ -5571,9 +4315,9 @@
       </w:rPr>
     </w:tblStylePr>
   </w:style>
-  <w:style w:type="table" w:styleId="94">
+  <w:style w:type="table" w:styleId="457">
     <w:name w:val="Grid Table 6 Colorful - Accent 6"/>
-    <w:basedOn w:val="382"/>
+    <w:basedOn w:val="559"/>
     <w:uiPriority w:val="99"/>
     <w:pPr>
       <w:spacing w:lineRule="auto" w:line="240" w:after="0"/>
@@ -5650,9 +4394,9 @@
       </w:rPr>
     </w:tblStylePr>
   </w:style>
-  <w:style w:type="table" w:styleId="95">
+  <w:style w:type="table" w:styleId="458">
     <w:name w:val="Grid Table 7 Colorful"/>
-    <w:basedOn w:val="382"/>
+    <w:basedOn w:val="559"/>
     <w:uiPriority w:val="99"/>
     <w:pPr>
       <w:spacing w:lineRule="auto" w:line="240" w:after="0"/>
@@ -5701,12 +4445,12 @@
         <w:jc w:val="right"/>
       </w:pPr>
       <w:tcPr>
-        <w:shd w:color="auto" w:fill="FFFFFF"/>
-        <w:tcBorders>
-          <w:left w:val="none"/>
-          <w:top w:val="none"/>
+        <w:shd w:val="clear" w:color="auto" w:fill="FFFFFF"/>
+        <w:tcBorders>
+          <w:left w:val="none" w:color="000000" w:sz="4" w:space="0"/>
+          <w:top w:val="none" w:color="000000" w:sz="4" w:space="0"/>
           <w:right w:val="single" w:color="000000" w:sz="4" w:space="0" w:themeColor="text1" w:themeTint="80"/>
-          <w:bottom w:val="none"/>
+          <w:bottom w:val="none" w:color="000000" w:sz="4" w:space="0"/>
         </w:tcBorders>
       </w:tcPr>
     </w:tblStylePr>
@@ -5720,9 +4464,9 @@
       <w:tcPr>
         <w:shd w:val="clear" w:color="auto" w:fill="FFFFFF" w:themeFill="light1"/>
         <w:tcBorders>
-          <w:left w:val="none"/>
-          <w:top w:val="none"/>
-          <w:right w:val="none"/>
+          <w:left w:val="none" w:color="000000" w:sz="4" w:space="0"/>
+          <w:top w:val="none" w:color="000000" w:sz="4" w:space="0"/>
+          <w:right w:val="none" w:color="000000" w:sz="4" w:space="0"/>
           <w:bottom w:val="single" w:color="000000" w:sz="4" w:space="0" w:themeColor="text1" w:themeTint="80"/>
         </w:tcBorders>
       </w:tcPr>
@@ -5735,12 +4479,12 @@
         <w:sz w:val="22"/>
       </w:rPr>
       <w:tcPr>
-        <w:shd w:color="auto" w:fill="FFFFFF"/>
+        <w:shd w:val="clear" w:color="auto" w:fill="FFFFFF"/>
         <w:tcBorders>
           <w:left w:val="single" w:color="000000" w:sz="4" w:space="0" w:themeColor="text1" w:themeTint="80"/>
-          <w:top w:val="none"/>
-          <w:right w:val="none"/>
-          <w:bottom w:val="none"/>
+          <w:top w:val="none" w:color="000000" w:sz="4" w:space="0"/>
+          <w:right w:val="none" w:color="000000" w:sz="4" w:space="0"/>
+          <w:bottom w:val="none" w:color="000000" w:sz="4" w:space="0"/>
         </w:tcBorders>
       </w:tcPr>
     </w:tblStylePr>
@@ -5754,17 +4498,17 @@
       <w:tcPr>
         <w:shd w:val="clear" w:color="auto" w:fill="FFFFFF" w:themeFill="light1"/>
         <w:tcBorders>
-          <w:left w:val="none"/>
+          <w:left w:val="none" w:color="000000" w:sz="4" w:space="0"/>
           <w:top w:val="single" w:color="000000" w:sz="4" w:space="0" w:themeColor="text1" w:themeTint="80"/>
-          <w:right w:val="none"/>
-          <w:bottom w:val="none"/>
-        </w:tcBorders>
-      </w:tcPr>
-    </w:tblStylePr>
-  </w:style>
-  <w:style w:type="table" w:styleId="96">
+          <w:right w:val="none" w:color="000000" w:sz="4" w:space="0"/>
+          <w:bottom w:val="none" w:color="000000" w:sz="4" w:space="0"/>
+        </w:tcBorders>
+      </w:tcPr>
+    </w:tblStylePr>
+  </w:style>
+  <w:style w:type="table" w:styleId="459">
     <w:name w:val="Grid Table 7 Colorful - Accent 1"/>
-    <w:basedOn w:val="382"/>
+    <w:basedOn w:val="559"/>
     <w:uiPriority w:val="99"/>
     <w:pPr>
       <w:spacing w:lineRule="auto" w:line="240" w:after="0"/>
@@ -5813,12 +4557,12 @@
         <w:jc w:val="right"/>
       </w:pPr>
       <w:tcPr>
-        <w:shd w:color="auto" w:fill="FFFFFF"/>
-        <w:tcBorders>
-          <w:left w:val="none"/>
-          <w:top w:val="none"/>
+        <w:shd w:val="clear" w:color="auto" w:fill="FFFFFF"/>
+        <w:tcBorders>
+          <w:left w:val="none" w:color="000000" w:sz="4" w:space="0"/>
+          <w:top w:val="none" w:color="000000" w:sz="4" w:space="0"/>
           <w:right w:val="single" w:color="000000" w:sz="4" w:space="0" w:themeColor="accent1" w:themeTint="80"/>
-          <w:bottom w:val="none"/>
+          <w:bottom w:val="none" w:color="000000" w:sz="4" w:space="0"/>
         </w:tcBorders>
       </w:tcPr>
     </w:tblStylePr>
@@ -5832,9 +4576,9 @@
       <w:tcPr>
         <w:shd w:val="clear" w:color="auto" w:fill="FFFFFF" w:themeFill="light1"/>
         <w:tcBorders>
-          <w:left w:val="none"/>
-          <w:top w:val="none"/>
-          <w:right w:val="none"/>
+          <w:left w:val="none" w:color="000000" w:sz="4" w:space="0"/>
+          <w:top w:val="none" w:color="000000" w:sz="4" w:space="0"/>
+          <w:right w:val="none" w:color="000000" w:sz="4" w:space="0"/>
           <w:bottom w:val="single" w:color="000000" w:sz="4" w:space="0" w:themeColor="accent1" w:themeTint="80"/>
         </w:tcBorders>
       </w:tcPr>
@@ -5847,12 +4591,12 @@
         <w:sz w:val="22"/>
       </w:rPr>
       <w:tcPr>
-        <w:shd w:color="auto" w:fill="FFFFFF"/>
+        <w:shd w:val="clear" w:color="auto" w:fill="FFFFFF"/>
         <w:tcBorders>
           <w:left w:val="single" w:color="000000" w:sz="4" w:space="0" w:themeColor="accent1" w:themeTint="80"/>
-          <w:top w:val="none"/>
-          <w:right w:val="none"/>
-          <w:bottom w:val="none"/>
+          <w:top w:val="none" w:color="000000" w:sz="4" w:space="0"/>
+          <w:right w:val="none" w:color="000000" w:sz="4" w:space="0"/>
+          <w:bottom w:val="none" w:color="000000" w:sz="4" w:space="0"/>
         </w:tcBorders>
       </w:tcPr>
     </w:tblStylePr>
@@ -5866,17 +4610,17 @@
       <w:tcPr>
         <w:shd w:val="clear" w:color="auto" w:fill="FFFFFF" w:themeFill="light1"/>
         <w:tcBorders>
-          <w:left w:val="none"/>
+          <w:left w:val="none" w:color="000000" w:sz="4" w:space="0"/>
           <w:top w:val="single" w:color="000000" w:sz="4" w:space="0" w:themeColor="accent1" w:themeTint="80"/>
-          <w:right w:val="none"/>
-          <w:bottom w:val="none"/>
-        </w:tcBorders>
-      </w:tcPr>
-    </w:tblStylePr>
-  </w:style>
-  <w:style w:type="table" w:styleId="97">
+          <w:right w:val="none" w:color="000000" w:sz="4" w:space="0"/>
+          <w:bottom w:val="none" w:color="000000" w:sz="4" w:space="0"/>
+        </w:tcBorders>
+      </w:tcPr>
+    </w:tblStylePr>
+  </w:style>
+  <w:style w:type="table" w:styleId="460">
     <w:name w:val="Grid Table 7 Colorful - Accent 2"/>
-    <w:basedOn w:val="382"/>
+    <w:basedOn w:val="559"/>
     <w:uiPriority w:val="99"/>
     <w:pPr>
       <w:spacing w:lineRule="auto" w:line="240" w:after="0"/>
@@ -5925,12 +4669,12 @@
         <w:jc w:val="right"/>
       </w:pPr>
       <w:tcPr>
-        <w:shd w:color="auto" w:fill="FFFFFF"/>
-        <w:tcBorders>
-          <w:left w:val="none"/>
-          <w:top w:val="none"/>
+        <w:shd w:val="clear" w:color="auto" w:fill="FFFFFF"/>
+        <w:tcBorders>
+          <w:left w:val="none" w:color="000000" w:sz="4" w:space="0"/>
+          <w:top w:val="none" w:color="000000" w:sz="4" w:space="0"/>
           <w:right w:val="single" w:color="000000" w:sz="4" w:space="0" w:themeColor="accent2" w:themeTint="97"/>
-          <w:bottom w:val="none"/>
+          <w:bottom w:val="none" w:color="000000" w:sz="4" w:space="0"/>
         </w:tcBorders>
       </w:tcPr>
     </w:tblStylePr>
@@ -5944,9 +4688,9 @@
       <w:tcPr>
         <w:shd w:val="clear" w:color="auto" w:fill="FFFFFF" w:themeFill="light1"/>
         <w:tcBorders>
-          <w:left w:val="none"/>
-          <w:top w:val="none"/>
-          <w:right w:val="none"/>
+          <w:left w:val="none" w:color="000000" w:sz="4" w:space="0"/>
+          <w:top w:val="none" w:color="000000" w:sz="4" w:space="0"/>
+          <w:right w:val="none" w:color="000000" w:sz="4" w:space="0"/>
           <w:bottom w:val="single" w:color="000000" w:sz="4" w:space="0" w:themeColor="accent2" w:themeTint="97"/>
         </w:tcBorders>
       </w:tcPr>
@@ -5959,12 +4703,12 @@
         <w:sz w:val="22"/>
       </w:rPr>
       <w:tcPr>
-        <w:shd w:color="auto" w:fill="FFFFFF"/>
+        <w:shd w:val="clear" w:color="auto" w:fill="FFFFFF"/>
         <w:tcBorders>
           <w:left w:val="single" w:color="000000" w:sz="4" w:space="0" w:themeColor="accent2" w:themeTint="97"/>
-          <w:top w:val="none"/>
-          <w:right w:val="none"/>
-          <w:bottom w:val="none"/>
+          <w:top w:val="none" w:color="000000" w:sz="4" w:space="0"/>
+          <w:right w:val="none" w:color="000000" w:sz="4" w:space="0"/>
+          <w:bottom w:val="none" w:color="000000" w:sz="4" w:space="0"/>
         </w:tcBorders>
       </w:tcPr>
     </w:tblStylePr>
@@ -5978,17 +4722,17 @@
       <w:tcPr>
         <w:shd w:val="clear" w:color="auto" w:fill="FFFFFF" w:themeFill="light1"/>
         <w:tcBorders>
-          <w:left w:val="none"/>
+          <w:left w:val="none" w:color="000000" w:sz="4" w:space="0"/>
           <w:top w:val="single" w:color="000000" w:sz="4" w:space="0" w:themeColor="accent2" w:themeTint="97"/>
-          <w:right w:val="none"/>
-          <w:bottom w:val="none"/>
-        </w:tcBorders>
-      </w:tcPr>
-    </w:tblStylePr>
-  </w:style>
-  <w:style w:type="table" w:styleId="98">
+          <w:right w:val="none" w:color="000000" w:sz="4" w:space="0"/>
+          <w:bottom w:val="none" w:color="000000" w:sz="4" w:space="0"/>
+        </w:tcBorders>
+      </w:tcPr>
+    </w:tblStylePr>
+  </w:style>
+  <w:style w:type="table" w:styleId="461">
     <w:name w:val="Grid Table 7 Colorful - Accent 3"/>
-    <w:basedOn w:val="382"/>
+    <w:basedOn w:val="559"/>
     <w:uiPriority w:val="99"/>
     <w:pPr>
       <w:spacing w:lineRule="auto" w:line="240" w:after="0"/>
@@ -6037,12 +4781,12 @@
         <w:jc w:val="right"/>
       </w:pPr>
       <w:tcPr>
-        <w:shd w:color="auto" w:fill="FFFFFF"/>
-        <w:tcBorders>
-          <w:left w:val="none"/>
-          <w:top w:val="none"/>
+        <w:shd w:val="clear" w:color="auto" w:fill="FFFFFF"/>
+        <w:tcBorders>
+          <w:left w:val="none" w:color="000000" w:sz="4" w:space="0"/>
+          <w:top w:val="none" w:color="000000" w:sz="4" w:space="0"/>
           <w:right w:val="single" w:color="000000" w:sz="4" w:space="0" w:themeColor="accent3" w:themeTint="FE"/>
-          <w:bottom w:val="none"/>
+          <w:bottom w:val="none" w:color="000000" w:sz="4" w:space="0"/>
         </w:tcBorders>
       </w:tcPr>
     </w:tblStylePr>
@@ -6056,9 +4800,9 @@
       <w:tcPr>
         <w:shd w:val="clear" w:color="auto" w:fill="FFFFFF" w:themeFill="light1"/>
         <w:tcBorders>
-          <w:left w:val="none"/>
-          <w:top w:val="none"/>
-          <w:right w:val="none"/>
+          <w:left w:val="none" w:color="000000" w:sz="4" w:space="0"/>
+          <w:top w:val="none" w:color="000000" w:sz="4" w:space="0"/>
+          <w:right w:val="none" w:color="000000" w:sz="4" w:space="0"/>
           <w:bottom w:val="single" w:color="000000" w:sz="4" w:space="0" w:themeColor="accent3" w:themeTint="FE"/>
         </w:tcBorders>
       </w:tcPr>
@@ -6071,12 +4815,12 @@
         <w:sz w:val="22"/>
       </w:rPr>
       <w:tcPr>
-        <w:shd w:color="auto" w:fill="FFFFFF"/>
+        <w:shd w:val="clear" w:color="auto" w:fill="FFFFFF"/>
         <w:tcBorders>
           <w:left w:val="single" w:color="000000" w:sz="4" w:space="0" w:themeColor="accent3" w:themeTint="FE"/>
-          <w:top w:val="none"/>
-          <w:right w:val="none"/>
-          <w:bottom w:val="none"/>
+          <w:top w:val="none" w:color="000000" w:sz="4" w:space="0"/>
+          <w:right w:val="none" w:color="000000" w:sz="4" w:space="0"/>
+          <w:bottom w:val="none" w:color="000000" w:sz="4" w:space="0"/>
         </w:tcBorders>
       </w:tcPr>
     </w:tblStylePr>
@@ -6090,17 +4834,17 @@
       <w:tcPr>
         <w:shd w:val="clear" w:color="auto" w:fill="FFFFFF" w:themeFill="light1"/>
         <w:tcBorders>
-          <w:left w:val="none"/>
+          <w:left w:val="none" w:color="000000" w:sz="4" w:space="0"/>
           <w:top w:val="single" w:color="000000" w:sz="4" w:space="0" w:themeColor="accent3" w:themeTint="FE"/>
-          <w:right w:val="none"/>
-          <w:bottom w:val="none"/>
-        </w:tcBorders>
-      </w:tcPr>
-    </w:tblStylePr>
-  </w:style>
-  <w:style w:type="table" w:styleId="99">
+          <w:right w:val="none" w:color="000000" w:sz="4" w:space="0"/>
+          <w:bottom w:val="none" w:color="000000" w:sz="4" w:space="0"/>
+        </w:tcBorders>
+      </w:tcPr>
+    </w:tblStylePr>
+  </w:style>
+  <w:style w:type="table" w:styleId="462">
     <w:name w:val="Grid Table 7 Colorful - Accent 4"/>
-    <w:basedOn w:val="382"/>
+    <w:basedOn w:val="559"/>
     <w:uiPriority w:val="99"/>
     <w:pPr>
       <w:spacing w:lineRule="auto" w:line="240" w:after="0"/>
@@ -6149,12 +4893,12 @@
         <w:jc w:val="right"/>
       </w:pPr>
       <w:tcPr>
-        <w:shd w:color="auto" w:fill="FFFFFF"/>
-        <w:tcBorders>
-          <w:left w:val="none"/>
-          <w:top w:val="none"/>
+        <w:shd w:val="clear" w:color="auto" w:fill="FFFFFF"/>
+        <w:tcBorders>
+          <w:left w:val="none" w:color="000000" w:sz="4" w:space="0"/>
+          <w:top w:val="none" w:color="000000" w:sz="4" w:space="0"/>
           <w:right w:val="single" w:color="000000" w:sz="4" w:space="0" w:themeColor="accent4" w:themeTint="9A"/>
-          <w:bottom w:val="none"/>
+          <w:bottom w:val="none" w:color="000000" w:sz="4" w:space="0"/>
         </w:tcBorders>
       </w:tcPr>
     </w:tblStylePr>
@@ -6168,9 +4912,9 @@
       <w:tcPr>
         <w:shd w:val="clear" w:color="auto" w:fill="FFFFFF" w:themeFill="light1"/>
         <w:tcBorders>
-          <w:left w:val="none"/>
-          <w:top w:val="none"/>
-          <w:right w:val="none"/>
+          <w:left w:val="none" w:color="000000" w:sz="4" w:space="0"/>
+          <w:top w:val="none" w:color="000000" w:sz="4" w:space="0"/>
+          <w:right w:val="none" w:color="000000" w:sz="4" w:space="0"/>
           <w:bottom w:val="single" w:color="000000" w:sz="4" w:space="0" w:themeColor="accent4" w:themeTint="9A"/>
         </w:tcBorders>
       </w:tcPr>
@@ -6183,12 +4927,12 @@
         <w:sz w:val="22"/>
       </w:rPr>
       <w:tcPr>
-        <w:shd w:color="auto" w:fill="FFFFFF"/>
+        <w:shd w:val="clear" w:color="auto" w:fill="FFFFFF"/>
         <w:tcBorders>
           <w:left w:val="single" w:color="000000" w:sz="4" w:space="0" w:themeColor="accent4" w:themeTint="9A"/>
-          <w:top w:val="none"/>
-          <w:right w:val="none"/>
-          <w:bottom w:val="none"/>
+          <w:top w:val="none" w:color="000000" w:sz="4" w:space="0"/>
+          <w:right w:val="none" w:color="000000" w:sz="4" w:space="0"/>
+          <w:bottom w:val="none" w:color="000000" w:sz="4" w:space="0"/>
         </w:tcBorders>
       </w:tcPr>
     </w:tblStylePr>
@@ -6202,17 +4946,17 @@
       <w:tcPr>
         <w:shd w:val="clear" w:color="auto" w:fill="FFFFFF" w:themeFill="light1"/>
         <w:tcBorders>
-          <w:left w:val="none"/>
+          <w:left w:val="none" w:color="000000" w:sz="4" w:space="0"/>
           <w:top w:val="single" w:color="000000" w:sz="4" w:space="0" w:themeColor="accent4" w:themeTint="9A"/>
-          <w:right w:val="none"/>
-          <w:bottom w:val="none"/>
-        </w:tcBorders>
-      </w:tcPr>
-    </w:tblStylePr>
-  </w:style>
-  <w:style w:type="table" w:styleId="100">
+          <w:right w:val="none" w:color="000000" w:sz="4" w:space="0"/>
+          <w:bottom w:val="none" w:color="000000" w:sz="4" w:space="0"/>
+        </w:tcBorders>
+      </w:tcPr>
+    </w:tblStylePr>
+  </w:style>
+  <w:style w:type="table" w:styleId="463">
     <w:name w:val="Grid Table 7 Colorful - Accent 5"/>
-    <w:basedOn w:val="382"/>
+    <w:basedOn w:val="559"/>
     <w:uiPriority w:val="99"/>
     <w:pPr>
       <w:spacing w:lineRule="auto" w:line="240" w:after="0"/>
@@ -6261,12 +5005,12 @@
         <w:jc w:val="right"/>
       </w:pPr>
       <w:tcPr>
-        <w:shd w:color="auto" w:fill="FFFFFF"/>
-        <w:tcBorders>
-          <w:left w:val="none"/>
-          <w:top w:val="none"/>
+        <w:shd w:val="clear" w:color="auto" w:fill="FFFFFF"/>
+        <w:tcBorders>
+          <w:left w:val="none" w:color="000000" w:sz="4" w:space="0"/>
+          <w:top w:val="none" w:color="000000" w:sz="4" w:space="0"/>
           <w:right w:val="single" w:color="000000" w:sz="4" w:space="0" w:themeColor="accent5" w:themeTint="90"/>
-          <w:bottom w:val="none"/>
+          <w:bottom w:val="none" w:color="000000" w:sz="4" w:space="0"/>
         </w:tcBorders>
       </w:tcPr>
     </w:tblStylePr>
@@ -6280,9 +5024,9 @@
       <w:tcPr>
         <w:shd w:val="clear" w:color="auto" w:fill="FFFFFF" w:themeFill="light1"/>
         <w:tcBorders>
-          <w:left w:val="none"/>
-          <w:top w:val="none"/>
-          <w:right w:val="none"/>
+          <w:left w:val="none" w:color="000000" w:sz="4" w:space="0"/>
+          <w:top w:val="none" w:color="000000" w:sz="4" w:space="0"/>
+          <w:right w:val="none" w:color="000000" w:sz="4" w:space="0"/>
           <w:bottom w:val="single" w:color="000000" w:sz="4" w:space="0" w:themeColor="accent5" w:themeTint="90"/>
         </w:tcBorders>
       </w:tcPr>
@@ -6295,12 +5039,12 @@
         <w:sz w:val="22"/>
       </w:rPr>
       <w:tcPr>
-        <w:shd w:color="auto" w:fill="FFFFFF"/>
+        <w:shd w:val="clear" w:color="auto" w:fill="FFFFFF"/>
         <w:tcBorders>
           <w:left w:val="single" w:color="000000" w:sz="4" w:space="0" w:themeColor="accent5" w:themeTint="90"/>
-          <w:top w:val="none"/>
-          <w:right w:val="none"/>
-          <w:bottom w:val="none"/>
+          <w:top w:val="none" w:color="000000" w:sz="4" w:space="0"/>
+          <w:right w:val="none" w:color="000000" w:sz="4" w:space="0"/>
+          <w:bottom w:val="none" w:color="000000" w:sz="4" w:space="0"/>
         </w:tcBorders>
       </w:tcPr>
     </w:tblStylePr>
@@ -6314,17 +5058,17 @@
       <w:tcPr>
         <w:shd w:val="clear" w:color="auto" w:fill="FFFFFF" w:themeFill="light1"/>
         <w:tcBorders>
-          <w:left w:val="none"/>
+          <w:left w:val="none" w:color="000000" w:sz="4" w:space="0"/>
           <w:top w:val="single" w:color="000000" w:sz="4" w:space="0" w:themeColor="accent5" w:themeTint="90"/>
-          <w:right w:val="none"/>
-          <w:bottom w:val="none"/>
-        </w:tcBorders>
-      </w:tcPr>
-    </w:tblStylePr>
-  </w:style>
-  <w:style w:type="table" w:styleId="101">
+          <w:right w:val="none" w:color="000000" w:sz="4" w:space="0"/>
+          <w:bottom w:val="none" w:color="000000" w:sz="4" w:space="0"/>
+        </w:tcBorders>
+      </w:tcPr>
+    </w:tblStylePr>
+  </w:style>
+  <w:style w:type="table" w:styleId="464">
     <w:name w:val="Grid Table 7 Colorful - Accent 6"/>
-    <w:basedOn w:val="382"/>
+    <w:basedOn w:val="559"/>
     <w:uiPriority w:val="99"/>
     <w:pPr>
       <w:spacing w:lineRule="auto" w:line="240" w:after="0"/>
@@ -6373,12 +5117,12 @@
         <w:jc w:val="right"/>
       </w:pPr>
       <w:tcPr>
-        <w:shd w:color="auto" w:fill="FFFFFF"/>
-        <w:tcBorders>
-          <w:left w:val="none"/>
-          <w:top w:val="none"/>
+        <w:shd w:val="clear" w:color="auto" w:fill="FFFFFF"/>
+        <w:tcBorders>
+          <w:left w:val="none" w:color="000000" w:sz="4" w:space="0"/>
+          <w:top w:val="none" w:color="000000" w:sz="4" w:space="0"/>
           <w:right w:val="single" w:color="000000" w:sz="4" w:space="0" w:themeColor="accent6" w:themeTint="90"/>
-          <w:bottom w:val="none"/>
+          <w:bottom w:val="none" w:color="000000" w:sz="4" w:space="0"/>
         </w:tcBorders>
       </w:tcPr>
     </w:tblStylePr>
@@ -6392,9 +5136,9 @@
       <w:tcPr>
         <w:shd w:val="clear" w:color="auto" w:fill="FFFFFF" w:themeFill="light1"/>
         <w:tcBorders>
-          <w:left w:val="none"/>
-          <w:top w:val="none"/>
-          <w:right w:val="none"/>
+          <w:left w:val="none" w:color="000000" w:sz="4" w:space="0"/>
+          <w:top w:val="none" w:color="000000" w:sz="4" w:space="0"/>
+          <w:right w:val="none" w:color="000000" w:sz="4" w:space="0"/>
           <w:bottom w:val="single" w:color="000000" w:sz="4" w:space="0" w:themeColor="accent6" w:themeTint="90"/>
         </w:tcBorders>
       </w:tcPr>
@@ -6407,12 +5151,12 @@
         <w:sz w:val="22"/>
       </w:rPr>
       <w:tcPr>
-        <w:shd w:color="auto" w:fill="FFFFFF"/>
+        <w:shd w:val="clear" w:color="auto" w:fill="FFFFFF"/>
         <w:tcBorders>
           <w:left w:val="single" w:color="000000" w:sz="4" w:space="0" w:themeColor="accent6" w:themeTint="90"/>
-          <w:top w:val="none"/>
-          <w:right w:val="none"/>
-          <w:bottom w:val="none"/>
+          <w:top w:val="none" w:color="000000" w:sz="4" w:space="0"/>
+          <w:right w:val="none" w:color="000000" w:sz="4" w:space="0"/>
+          <w:bottom w:val="none" w:color="000000" w:sz="4" w:space="0"/>
         </w:tcBorders>
       </w:tcPr>
     </w:tblStylePr>
@@ -6426,17 +5170,17 @@
       <w:tcPr>
         <w:shd w:val="clear" w:color="auto" w:fill="FFFFFF" w:themeFill="light1"/>
         <w:tcBorders>
-          <w:left w:val="none"/>
+          <w:left w:val="none" w:color="000000" w:sz="4" w:space="0"/>
           <w:top w:val="single" w:color="000000" w:sz="4" w:space="0" w:themeColor="accent6" w:themeTint="90"/>
-          <w:right w:val="none"/>
-          <w:bottom w:val="none"/>
-        </w:tcBorders>
-      </w:tcPr>
-    </w:tblStylePr>
-  </w:style>
-  <w:style w:type="table" w:styleId="102">
+          <w:right w:val="none" w:color="000000" w:sz="4" w:space="0"/>
+          <w:bottom w:val="none" w:color="000000" w:sz="4" w:space="0"/>
+        </w:tcBorders>
+      </w:tcPr>
+    </w:tblStylePr>
+  </w:style>
+  <w:style w:type="table" w:styleId="465">
     <w:name w:val="List Table 1 Light"/>
-    <w:basedOn w:val="382"/>
+    <w:basedOn w:val="559"/>
     <w:uiPriority w:val="99"/>
     <w:pPr>
       <w:spacing w:lineRule="auto" w:line="240" w:after="0"/>
@@ -6497,9 +5241,9 @@
       </w:tcPr>
     </w:tblStylePr>
   </w:style>
-  <w:style w:type="table" w:styleId="103">
+  <w:style w:type="table" w:styleId="466">
     <w:name w:val="List Table 1 Light - Accent 1"/>
-    <w:basedOn w:val="382"/>
+    <w:basedOn w:val="559"/>
     <w:uiPriority w:val="99"/>
     <w:pPr>
       <w:spacing w:lineRule="auto" w:line="240" w:after="0"/>
@@ -6560,9 +5304,9 @@
       </w:tcPr>
     </w:tblStylePr>
   </w:style>
-  <w:style w:type="table" w:styleId="104">
+  <w:style w:type="table" w:styleId="467">
     <w:name w:val="List Table 1 Light - Accent 2"/>
-    <w:basedOn w:val="382"/>
+    <w:basedOn w:val="559"/>
     <w:uiPriority w:val="99"/>
     <w:pPr>
       <w:spacing w:lineRule="auto" w:line="240" w:after="0"/>
@@ -6623,9 +5367,9 @@
       </w:tcPr>
     </w:tblStylePr>
   </w:style>
-  <w:style w:type="table" w:styleId="105">
+  <w:style w:type="table" w:styleId="468">
     <w:name w:val="List Table 1 Light - Accent 3"/>
-    <w:basedOn w:val="382"/>
+    <w:basedOn w:val="559"/>
     <w:uiPriority w:val="99"/>
     <w:pPr>
       <w:spacing w:lineRule="auto" w:line="240" w:after="0"/>
@@ -6686,9 +5430,9 @@
       </w:tcPr>
     </w:tblStylePr>
   </w:style>
-  <w:style w:type="table" w:styleId="106">
+  <w:style w:type="table" w:styleId="469">
     <w:name w:val="List Table 1 Light - Accent 4"/>
-    <w:basedOn w:val="382"/>
+    <w:basedOn w:val="559"/>
     <w:uiPriority w:val="99"/>
     <w:pPr>
       <w:spacing w:lineRule="auto" w:line="240" w:after="0"/>
@@ -6749,9 +5493,9 @@
       </w:tcPr>
     </w:tblStylePr>
   </w:style>
-  <w:style w:type="table" w:styleId="107">
+  <w:style w:type="table" w:styleId="470">
     <w:name w:val="List Table 1 Light - Accent 5"/>
-    <w:basedOn w:val="382"/>
+    <w:basedOn w:val="559"/>
     <w:uiPriority w:val="99"/>
     <w:pPr>
       <w:spacing w:lineRule="auto" w:line="240" w:after="0"/>
@@ -6812,9 +5556,9 @@
       </w:tcPr>
     </w:tblStylePr>
   </w:style>
-  <w:style w:type="table" w:styleId="108">
+  <w:style w:type="table" w:styleId="471">
     <w:name w:val="List Table 1 Light - Accent 6"/>
-    <w:basedOn w:val="382"/>
+    <w:basedOn w:val="559"/>
     <w:uiPriority w:val="99"/>
     <w:pPr>
       <w:spacing w:lineRule="auto" w:line="240" w:after="0"/>
@@ -6875,9 +5619,9 @@
       </w:tcPr>
     </w:tblStylePr>
   </w:style>
-  <w:style w:type="table" w:styleId="109">
+  <w:style w:type="table" w:styleId="472">
     <w:name w:val="List Table 2"/>
-    <w:basedOn w:val="382"/>
+    <w:basedOn w:val="559"/>
     <w:uiPriority w:val="99"/>
     <w:pPr>
       <w:spacing w:lineRule="auto" w:line="240" w:after="0"/>
@@ -6961,9 +5705,9 @@
       </w:tcPr>
     </w:tblStylePr>
   </w:style>
-  <w:style w:type="table" w:styleId="110">
+  <w:style w:type="table" w:styleId="473">
     <w:name w:val="List Table 2 - Accent 1"/>
-    <w:basedOn w:val="382"/>
+    <w:basedOn w:val="559"/>
     <w:uiPriority w:val="99"/>
     <w:pPr>
       <w:spacing w:lineRule="auto" w:line="240" w:after="0"/>
@@ -7047,9 +5791,9 @@
       </w:tcPr>
     </w:tblStylePr>
   </w:style>
-  <w:style w:type="table" w:styleId="111">
+  <w:style w:type="table" w:styleId="474">
     <w:name w:val="List Table 2 - Accent 2"/>
-    <w:basedOn w:val="382"/>
+    <w:basedOn w:val="559"/>
     <w:uiPriority w:val="99"/>
     <w:pPr>
       <w:spacing w:lineRule="auto" w:line="240" w:after="0"/>
@@ -7133,9 +5877,9 @@
       </w:tcPr>
     </w:tblStylePr>
   </w:style>
-  <w:style w:type="table" w:styleId="112">
+  <w:style w:type="table" w:styleId="475">
     <w:name w:val="List Table 2 - Accent 3"/>
-    <w:basedOn w:val="382"/>
+    <w:basedOn w:val="559"/>
     <w:uiPriority w:val="99"/>
     <w:pPr>
       <w:spacing w:lineRule="auto" w:line="240" w:after="0"/>
@@ -7219,9 +5963,9 @@
       </w:tcPr>
     </w:tblStylePr>
   </w:style>
-  <w:style w:type="table" w:styleId="113">
+  <w:style w:type="table" w:styleId="476">
     <w:name w:val="List Table 2 - Accent 4"/>
-    <w:basedOn w:val="382"/>
+    <w:basedOn w:val="559"/>
     <w:uiPriority w:val="99"/>
     <w:pPr>
       <w:spacing w:lineRule="auto" w:line="240" w:after="0"/>
@@ -7305,9 +6049,9 @@
       </w:tcPr>
     </w:tblStylePr>
   </w:style>
-  <w:style w:type="table" w:styleId="114">
+  <w:style w:type="table" w:styleId="477">
     <w:name w:val="List Table 2 - Accent 5"/>
-    <w:basedOn w:val="382"/>
+    <w:basedOn w:val="559"/>
     <w:uiPriority w:val="99"/>
     <w:pPr>
       <w:spacing w:lineRule="auto" w:line="240" w:after="0"/>
@@ -7391,9 +6135,9 @@
       </w:tcPr>
     </w:tblStylePr>
   </w:style>
-  <w:style w:type="table" w:styleId="115">
+  <w:style w:type="table" w:styleId="478">
     <w:name w:val="List Table 2 - Accent 6"/>
-    <w:basedOn w:val="382"/>
+    <w:basedOn w:val="559"/>
     <w:uiPriority w:val="99"/>
     <w:pPr>
       <w:spacing w:lineRule="auto" w:line="240" w:after="0"/>
@@ -7477,9 +6221,9 @@
       </w:tcPr>
     </w:tblStylePr>
   </w:style>
-  <w:style w:type="table" w:styleId="116">
+  <w:style w:type="table" w:styleId="479">
     <w:name w:val="List Table 3"/>
-    <w:basedOn w:val="382"/>
+    <w:basedOn w:val="559"/>
     <w:uiPriority w:val="99"/>
     <w:pPr>
       <w:spacing w:lineRule="auto" w:line="240" w:after="0"/>
@@ -7551,9 +6295,9 @@
       </w:rPr>
     </w:tblStylePr>
   </w:style>
-  <w:style w:type="table" w:styleId="117">
+  <w:style w:type="table" w:styleId="480">
     <w:name w:val="List Table 3 - Accent 1"/>
-    <w:basedOn w:val="382"/>
+    <w:basedOn w:val="559"/>
     <w:uiPriority w:val="99"/>
     <w:pPr>
       <w:spacing w:lineRule="auto" w:line="240" w:after="0"/>
@@ -7625,9 +6369,9 @@
       </w:rPr>
     </w:tblStylePr>
   </w:style>
-  <w:style w:type="table" w:styleId="118">
+  <w:style w:type="table" w:styleId="481">
     <w:name w:val="List Table 3 - Accent 2"/>
-    <w:basedOn w:val="382"/>
+    <w:basedOn w:val="559"/>
     <w:uiPriority w:val="99"/>
     <w:pPr>
       <w:spacing w:lineRule="auto" w:line="240" w:after="0"/>
@@ -7699,9 +6443,9 @@
       </w:rPr>
     </w:tblStylePr>
   </w:style>
-  <w:style w:type="table" w:styleId="119">
+  <w:style w:type="table" w:styleId="482">
     <w:name w:val="List Table 3 - Accent 3"/>
-    <w:basedOn w:val="382"/>
+    <w:basedOn w:val="559"/>
     <w:uiPriority w:val="99"/>
     <w:pPr>
       <w:spacing w:lineRule="auto" w:line="240" w:after="0"/>
@@ -7773,9 +6517,9 @@
       </w:rPr>
     </w:tblStylePr>
   </w:style>
-  <w:style w:type="table" w:styleId="120">
+  <w:style w:type="table" w:styleId="483">
     <w:name w:val="List Table 3 - Accent 4"/>
-    <w:basedOn w:val="382"/>
+    <w:basedOn w:val="559"/>
     <w:uiPriority w:val="99"/>
     <w:pPr>
       <w:spacing w:lineRule="auto" w:line="240" w:after="0"/>
@@ -7847,9 +6591,9 @@
       </w:rPr>
     </w:tblStylePr>
   </w:style>
-  <w:style w:type="table" w:styleId="121">
+  <w:style w:type="table" w:styleId="484">
     <w:name w:val="List Table 3 - Accent 5"/>
-    <w:basedOn w:val="382"/>
+    <w:basedOn w:val="559"/>
     <w:uiPriority w:val="99"/>
     <w:pPr>
       <w:spacing w:lineRule="auto" w:line="240" w:after="0"/>
@@ -7921,9 +6665,9 @@
       </w:rPr>
     </w:tblStylePr>
   </w:style>
-  <w:style w:type="table" w:styleId="122">
+  <w:style w:type="table" w:styleId="485">
     <w:name w:val="List Table 3 - Accent 6"/>
-    <w:basedOn w:val="382"/>
+    <w:basedOn w:val="559"/>
     <w:uiPriority w:val="99"/>
     <w:pPr>
       <w:spacing w:lineRule="auto" w:line="240" w:after="0"/>
@@ -7995,9 +6739,9 @@
       </w:rPr>
     </w:tblStylePr>
   </w:style>
-  <w:style w:type="table" w:styleId="123">
+  <w:style w:type="table" w:styleId="486">
     <w:name w:val="List Table 4"/>
-    <w:basedOn w:val="382"/>
+    <w:basedOn w:val="559"/>
     <w:uiPriority w:val="99"/>
     <w:pPr>
       <w:spacing w:lineRule="auto" w:line="240" w:after="0"/>
@@ -8064,9 +6808,9 @@
       </w:rPr>
     </w:tblStylePr>
   </w:style>
-  <w:style w:type="table" w:styleId="124">
+  <w:style w:type="table" w:styleId="487">
     <w:name w:val="List Table 4 - Accent 1"/>
-    <w:basedOn w:val="382"/>
+    <w:basedOn w:val="559"/>
     <w:uiPriority w:val="99"/>
     <w:pPr>
       <w:spacing w:lineRule="auto" w:line="240" w:after="0"/>
@@ -8133,9 +6877,9 @@
       </w:rPr>
     </w:tblStylePr>
   </w:style>
-  <w:style w:type="table" w:styleId="125">
+  <w:style w:type="table" w:styleId="488">
     <w:name w:val="List Table 4 - Accent 2"/>
-    <w:basedOn w:val="382"/>
+    <w:basedOn w:val="559"/>
     <w:uiPriority w:val="99"/>
     <w:pPr>
       <w:spacing w:lineRule="auto" w:line="240" w:after="0"/>
@@ -8202,9 +6946,9 @@
       </w:rPr>
     </w:tblStylePr>
   </w:style>
-  <w:style w:type="table" w:styleId="126">
+  <w:style w:type="table" w:styleId="489">
     <w:name w:val="List Table 4 - Accent 3"/>
-    <w:basedOn w:val="382"/>
+    <w:basedOn w:val="559"/>
     <w:uiPriority w:val="99"/>
     <w:pPr>
       <w:spacing w:lineRule="auto" w:line="240" w:after="0"/>
@@ -8271,9 +7015,9 @@
       </w:rPr>
     </w:tblStylePr>
   </w:style>
-  <w:style w:type="table" w:styleId="127">
+  <w:style w:type="table" w:styleId="490">
     <w:name w:val="List Table 4 - Accent 4"/>
-    <w:basedOn w:val="382"/>
+    <w:basedOn w:val="559"/>
     <w:uiPriority w:val="99"/>
     <w:pPr>
       <w:spacing w:lineRule="auto" w:line="240" w:after="0"/>
@@ -8340,9 +7084,9 @@
       </w:rPr>
     </w:tblStylePr>
   </w:style>
-  <w:style w:type="table" w:styleId="128">
+  <w:style w:type="table" w:styleId="491">
     <w:name w:val="List Table 4 - Accent 5"/>
-    <w:basedOn w:val="382"/>
+    <w:basedOn w:val="559"/>
     <w:uiPriority w:val="99"/>
     <w:pPr>
       <w:spacing w:lineRule="auto" w:line="240" w:after="0"/>
@@ -8409,9 +7153,9 @@
       </w:rPr>
     </w:tblStylePr>
   </w:style>
-  <w:style w:type="table" w:styleId="129">
+  <w:style w:type="table" w:styleId="492">
     <w:name w:val="List Table 4 - Accent 6"/>
-    <w:basedOn w:val="382"/>
+    <w:basedOn w:val="559"/>
     <w:uiPriority w:val="99"/>
     <w:pPr>
       <w:spacing w:lineRule="auto" w:line="240" w:after="0"/>
@@ -8478,9 +7222,9 @@
       </w:rPr>
     </w:tblStylePr>
   </w:style>
-  <w:style w:type="table" w:styleId="130">
+  <w:style w:type="table" w:styleId="493">
     <w:name w:val="List Table 5 Dark"/>
-    <w:basedOn w:val="382"/>
+    <w:basedOn w:val="559"/>
     <w:uiPriority w:val="99"/>
     <w:pPr>
       <w:spacing w:lineRule="auto" w:line="240" w:after="0"/>
@@ -8585,9 +7329,9 @@
       </w:rPr>
     </w:tblStylePr>
   </w:style>
-  <w:style w:type="table" w:styleId="131">
+  <w:style w:type="table" w:styleId="494">
     <w:name w:val="List Table 5 Dark - Accent 1"/>
-    <w:basedOn w:val="382"/>
+    <w:basedOn w:val="559"/>
     <w:uiPriority w:val="99"/>
     <w:pPr>
       <w:spacing w:lineRule="auto" w:line="240" w:after="0"/>
@@ -8692,9 +7436,9 @@
       </w:rPr>
     </w:tblStylePr>
   </w:style>
-  <w:style w:type="table" w:styleId="132">
+  <w:style w:type="table" w:styleId="495">
     <w:name w:val="List Table 5 Dark - Accent 2"/>
-    <w:basedOn w:val="382"/>
+    <w:basedOn w:val="559"/>
     <w:uiPriority w:val="99"/>
     <w:pPr>
       <w:spacing w:lineRule="auto" w:line="240" w:after="0"/>
@@ -8799,9 +7543,9 @@
       </w:rPr>
     </w:tblStylePr>
   </w:style>
-  <w:style w:type="table" w:styleId="133">
+  <w:style w:type="table" w:styleId="496">
     <w:name w:val="List Table 5 Dark - Accent 3"/>
-    <w:basedOn w:val="382"/>
+    <w:basedOn w:val="559"/>
     <w:uiPriority w:val="99"/>
     <w:pPr>
       <w:spacing w:lineRule="auto" w:line="240" w:after="0"/>
@@ -8906,9 +7650,9 @@
       </w:rPr>
     </w:tblStylePr>
   </w:style>
-  <w:style w:type="table" w:styleId="134">
+  <w:style w:type="table" w:styleId="497">
     <w:name w:val="List Table 5 Dark - Accent 4"/>
-    <w:basedOn w:val="382"/>
+    <w:basedOn w:val="559"/>
     <w:uiPriority w:val="99"/>
     <w:pPr>
       <w:spacing w:lineRule="auto" w:line="240" w:after="0"/>
@@ -9013,9 +7757,9 @@
       </w:rPr>
     </w:tblStylePr>
   </w:style>
-  <w:style w:type="table" w:styleId="135">
+  <w:style w:type="table" w:styleId="498">
     <w:name w:val="List Table 5 Dark - Accent 5"/>
-    <w:basedOn w:val="382"/>
+    <w:basedOn w:val="559"/>
     <w:uiPriority w:val="99"/>
     <w:pPr>
       <w:spacing w:lineRule="auto" w:line="240" w:after="0"/>
@@ -9120,9 +7864,9 @@
       </w:rPr>
     </w:tblStylePr>
   </w:style>
-  <w:style w:type="table" w:styleId="136">
+  <w:style w:type="table" w:styleId="499">
     <w:name w:val="List Table 5 Dark - Accent 6"/>
-    <w:basedOn w:val="382"/>
+    <w:basedOn w:val="559"/>
     <w:uiPriority w:val="99"/>
     <w:pPr>
       <w:spacing w:lineRule="auto" w:line="240" w:after="0"/>
@@ -9227,9 +7971,9 @@
       </w:rPr>
     </w:tblStylePr>
   </w:style>
-  <w:style w:type="table" w:styleId="137">
+  <w:style w:type="table" w:styleId="500">
     <w:name w:val="List Table 6 Colorful"/>
-    <w:basedOn w:val="382"/>
+    <w:basedOn w:val="559"/>
     <w:uiPriority w:val="99"/>
     <w:pPr>
       <w:spacing w:lineRule="auto" w:line="240" w:after="0"/>
@@ -9300,9 +8044,9 @@
       </w:tcPr>
     </w:tblStylePr>
   </w:style>
-  <w:style w:type="table" w:styleId="138">
+  <w:style w:type="table" w:styleId="501">
     <w:name w:val="List Table 6 Colorful - Accent 1"/>
-    <w:basedOn w:val="382"/>
+    <w:basedOn w:val="559"/>
     <w:uiPriority w:val="99"/>
     <w:pPr>
       <w:spacing w:lineRule="auto" w:line="240" w:after="0"/>
@@ -9373,9 +8117,9 @@
       </w:tcPr>
     </w:tblStylePr>
   </w:style>
-  <w:style w:type="table" w:styleId="139">
+  <w:style w:type="table" w:styleId="502">
     <w:name w:val="List Table 6 Colorful - Accent 2"/>
-    <w:basedOn w:val="382"/>
+    <w:basedOn w:val="559"/>
     <w:uiPriority w:val="99"/>
     <w:pPr>
       <w:spacing w:lineRule="auto" w:line="240" w:after="0"/>
@@ -9446,9 +8190,9 @@
       </w:tcPr>
     </w:tblStylePr>
   </w:style>
-  <w:style w:type="table" w:styleId="140">
+  <w:style w:type="table" w:styleId="503">
     <w:name w:val="List Table 6 Colorful - Accent 3"/>
-    <w:basedOn w:val="382"/>
+    <w:basedOn w:val="559"/>
     <w:uiPriority w:val="99"/>
     <w:pPr>
       <w:spacing w:lineRule="auto" w:line="240" w:after="0"/>
@@ -9519,9 +8263,9 @@
       </w:tcPr>
     </w:tblStylePr>
   </w:style>
-  <w:style w:type="table" w:styleId="141">
+  <w:style w:type="table" w:styleId="504">
     <w:name w:val="List Table 6 Colorful - Accent 4"/>
-    <w:basedOn w:val="382"/>
+    <w:basedOn w:val="559"/>
     <w:uiPriority w:val="99"/>
     <w:pPr>
       <w:spacing w:lineRule="auto" w:line="240" w:after="0"/>
@@ -9592,9 +8336,9 @@
       </w:tcPr>
     </w:tblStylePr>
   </w:style>
-  <w:style w:type="table" w:styleId="142">
+  <w:style w:type="table" w:styleId="505">
     <w:name w:val="List Table 6 Colorful - Accent 5"/>
-    <w:basedOn w:val="382"/>
+    <w:basedOn w:val="559"/>
     <w:uiPriority w:val="99"/>
     <w:pPr>
       <w:spacing w:lineRule="auto" w:line="240" w:after="0"/>
@@ -9665,9 +8409,9 @@
       </w:tcPr>
     </w:tblStylePr>
   </w:style>
-  <w:style w:type="table" w:styleId="143">
+  <w:style w:type="table" w:styleId="506">
     <w:name w:val="List Table 6 Colorful - Accent 6"/>
-    <w:basedOn w:val="382"/>
+    <w:basedOn w:val="559"/>
     <w:uiPriority w:val="99"/>
     <w:pPr>
       <w:spacing w:lineRule="auto" w:line="240" w:after="0"/>
@@ -9738,9 +8482,9 @@
       </w:tcPr>
     </w:tblStylePr>
   </w:style>
-  <w:style w:type="table" w:styleId="144">
+  <w:style w:type="table" w:styleId="507">
     <w:name w:val="List Table 7 Colorful"/>
-    <w:basedOn w:val="382"/>
+    <w:basedOn w:val="559"/>
     <w:uiPriority w:val="99"/>
     <w:pPr>
       <w:spacing w:lineRule="auto" w:line="240" w:after="0"/>
@@ -9786,12 +8530,12 @@
         <w:jc w:val="right"/>
       </w:pPr>
       <w:tcPr>
-        <w:shd w:color="auto" w:fill="FFFFFF"/>
-        <w:tcBorders>
-          <w:left w:val="none"/>
-          <w:top w:val="none"/>
+        <w:shd w:val="clear" w:color="auto" w:fill="FFFFFF"/>
+        <w:tcBorders>
+          <w:left w:val="none" w:color="000000" w:sz="4" w:space="0"/>
+          <w:top w:val="none" w:color="000000" w:sz="4" w:space="0"/>
           <w:right w:val="single" w:color="000000" w:sz="4" w:space="0" w:themeColor="text1" w:themeTint="80"/>
-          <w:bottom w:val="none"/>
+          <w:bottom w:val="none" w:color="000000" w:sz="4" w:space="0"/>
         </w:tcBorders>
       </w:tcPr>
     </w:tblStylePr>
@@ -9805,9 +8549,9 @@
       <w:tcPr>
         <w:shd w:val="clear" w:color="auto" w:fill="FFFFFF" w:themeFill="light1"/>
         <w:tcBorders>
-          <w:left w:val="none"/>
-          <w:top w:val="none"/>
-          <w:right w:val="none"/>
+          <w:left w:val="none" w:color="000000" w:sz="4" w:space="0"/>
+          <w:top w:val="none" w:color="000000" w:sz="4" w:space="0"/>
+          <w:right w:val="none" w:color="000000" w:sz="4" w:space="0"/>
           <w:bottom w:val="single" w:color="000000" w:sz="4" w:space="0" w:themeColor="text1" w:themeTint="80"/>
         </w:tcBorders>
       </w:tcPr>
@@ -9820,12 +8564,12 @@
         <w:sz w:val="22"/>
       </w:rPr>
       <w:tcPr>
-        <w:shd w:color="auto" w:fill="FFFFFF"/>
+        <w:shd w:val="clear" w:color="auto" w:fill="FFFFFF"/>
         <w:tcBorders>
           <w:left w:val="single" w:color="000000" w:sz="4" w:space="0" w:themeColor="text1" w:themeTint="80"/>
-          <w:top w:val="none"/>
-          <w:right w:val="none"/>
-          <w:bottom w:val="none"/>
+          <w:top w:val="none" w:color="000000" w:sz="4" w:space="0"/>
+          <w:right w:val="none" w:color="000000" w:sz="4" w:space="0"/>
+          <w:bottom w:val="none" w:color="000000" w:sz="4" w:space="0"/>
         </w:tcBorders>
       </w:tcPr>
     </w:tblStylePr>
@@ -9839,10 +8583,10 @@
       <w:tcPr>
         <w:shd w:val="clear" w:color="auto" w:fill="FFFFFF" w:themeFill="light1"/>
         <w:tcBorders>
-          <w:left w:val="none"/>
+          <w:left w:val="none" w:color="000000" w:sz="4" w:space="0"/>
           <w:top w:val="single" w:color="000000" w:sz="4" w:space="0" w:themeColor="text1" w:themeTint="80"/>
-          <w:right w:val="none"/>
-          <w:bottom w:val="none"/>
+          <w:right w:val="none" w:color="000000" w:sz="4" w:space="0"/>
+          <w:bottom w:val="none" w:color="000000" w:sz="4" w:space="0"/>
         </w:tcBorders>
       </w:tcPr>
     </w:tblStylePr>
@@ -9854,9 +8598,9 @@
       </w:rPr>
     </w:tblStylePr>
   </w:style>
-  <w:style w:type="table" w:styleId="145">
+  <w:style w:type="table" w:styleId="508">
     <w:name w:val="List Table 7 Colorful - Accent 1"/>
-    <w:basedOn w:val="382"/>
+    <w:basedOn w:val="559"/>
     <w:uiPriority w:val="99"/>
     <w:pPr>
       <w:spacing w:lineRule="auto" w:line="240" w:after="0"/>
@@ -9902,12 +8646,12 @@
         <w:jc w:val="right"/>
       </w:pPr>
       <w:tcPr>
-        <w:shd w:color="auto" w:fill="FFFFFF"/>
-        <w:tcBorders>
-          <w:left w:val="none"/>
-          <w:top w:val="none"/>
+        <w:shd w:val="clear" w:color="auto" w:fill="FFFFFF"/>
+        <w:tcBorders>
+          <w:left w:val="none" w:color="000000" w:sz="4" w:space="0"/>
+          <w:top w:val="none" w:color="000000" w:sz="4" w:space="0"/>
           <w:right w:val="single" w:color="000000" w:sz="4" w:space="0" w:themeColor="accent1"/>
-          <w:bottom w:val="none"/>
+          <w:bottom w:val="none" w:color="000000" w:sz="4" w:space="0"/>
         </w:tcBorders>
       </w:tcPr>
     </w:tblStylePr>
@@ -9921,9 +8665,9 @@
       <w:tcPr>
         <w:shd w:val="clear" w:color="auto" w:fill="FFFFFF" w:themeFill="light1"/>
         <w:tcBorders>
-          <w:left w:val="none"/>
-          <w:top w:val="none"/>
-          <w:right w:val="none"/>
+          <w:left w:val="none" w:color="000000" w:sz="4" w:space="0"/>
+          <w:top w:val="none" w:color="000000" w:sz="4" w:space="0"/>
+          <w:right w:val="none" w:color="000000" w:sz="4" w:space="0"/>
           <w:bottom w:val="single" w:color="000000" w:sz="4" w:space="0" w:themeColor="accent1"/>
         </w:tcBorders>
       </w:tcPr>
@@ -9936,12 +8680,12 @@
         <w:sz w:val="22"/>
       </w:rPr>
       <w:tcPr>
-        <w:shd w:color="auto" w:fill="FFFFFF"/>
+        <w:shd w:val="clear" w:color="auto" w:fill="FFFFFF"/>
         <w:tcBorders>
           <w:left w:val="single" w:color="000000" w:sz="4" w:space="0" w:themeColor="accent1"/>
-          <w:top w:val="none"/>
-          <w:right w:val="none"/>
-          <w:bottom w:val="none"/>
+          <w:top w:val="none" w:color="000000" w:sz="4" w:space="0"/>
+          <w:right w:val="none" w:color="000000" w:sz="4" w:space="0"/>
+          <w:bottom w:val="none" w:color="000000" w:sz="4" w:space="0"/>
         </w:tcBorders>
       </w:tcPr>
     </w:tblStylePr>
@@ -9955,10 +8699,10 @@
       <w:tcPr>
         <w:shd w:val="clear" w:color="auto" w:fill="FFFFFF" w:themeFill="light1"/>
         <w:tcBorders>
-          <w:left w:val="none"/>
+          <w:left w:val="none" w:color="000000" w:sz="4" w:space="0"/>
           <w:top w:val="single" w:color="000000" w:sz="4" w:space="0" w:themeColor="accent1"/>
-          <w:right w:val="none"/>
-          <w:bottom w:val="none"/>
+          <w:right w:val="none" w:color="000000" w:sz="4" w:space="0"/>
+          <w:bottom w:val="none" w:color="000000" w:sz="4" w:space="0"/>
         </w:tcBorders>
       </w:tcPr>
     </w:tblStylePr>
@@ -9970,9 +8714,9 @@
       </w:rPr>
     </w:tblStylePr>
   </w:style>
-  <w:style w:type="table" w:styleId="146">
+  <w:style w:type="table" w:styleId="509">
     <w:name w:val="List Table 7 Colorful - Accent 2"/>
-    <w:basedOn w:val="382"/>
+    <w:basedOn w:val="559"/>
     <w:uiPriority w:val="99"/>
     <w:pPr>
       <w:spacing w:lineRule="auto" w:line="240" w:after="0"/>
@@ -10018,12 +8762,12 @@
         <w:jc w:val="right"/>
       </w:pPr>
       <w:tcPr>
-        <w:shd w:color="auto" w:fill="FFFFFF"/>
-        <w:tcBorders>
-          <w:left w:val="none"/>
-          <w:top w:val="none"/>
+        <w:shd w:val="clear" w:color="auto" w:fill="FFFFFF"/>
+        <w:tcBorders>
+          <w:left w:val="none" w:color="000000" w:sz="4" w:space="0"/>
+          <w:top w:val="none" w:color="000000" w:sz="4" w:space="0"/>
           <w:right w:val="single" w:color="000000" w:sz="4" w:space="0" w:themeColor="accent2" w:themeTint="97"/>
-          <w:bottom w:val="none"/>
+          <w:bottom w:val="none" w:color="000000" w:sz="4" w:space="0"/>
         </w:tcBorders>
       </w:tcPr>
     </w:tblStylePr>
@@ -10037,9 +8781,9 @@
       <w:tcPr>
         <w:shd w:val="clear" w:color="auto" w:fill="FFFFFF" w:themeFill="light1"/>
         <w:tcBorders>
-          <w:left w:val="none"/>
-          <w:top w:val="none"/>
-          <w:right w:val="none"/>
+          <w:left w:val="none" w:color="000000" w:sz="4" w:space="0"/>
+          <w:top w:val="none" w:color="000000" w:sz="4" w:space="0"/>
+          <w:right w:val="none" w:color="000000" w:sz="4" w:space="0"/>
           <w:bottom w:val="single" w:color="000000" w:sz="4" w:space="0" w:themeColor="accent2" w:themeTint="97"/>
         </w:tcBorders>
       </w:tcPr>
@@ -10052,12 +8796,12 @@
         <w:sz w:val="22"/>
       </w:rPr>
       <w:tcPr>
-        <w:shd w:color="auto" w:fill="FFFFFF"/>
+        <w:shd w:val="clear" w:color="auto" w:fill="FFFFFF"/>
         <w:tcBorders>
           <w:left w:val="single" w:color="000000" w:sz="4" w:space="0" w:themeColor="accent2" w:themeTint="97"/>
-          <w:top w:val="none"/>
-          <w:right w:val="none"/>
-          <w:bottom w:val="none"/>
+          <w:top w:val="none" w:color="000000" w:sz="4" w:space="0"/>
+          <w:right w:val="none" w:color="000000" w:sz="4" w:space="0"/>
+          <w:bottom w:val="none" w:color="000000" w:sz="4" w:space="0"/>
         </w:tcBorders>
       </w:tcPr>
     </w:tblStylePr>
@@ -10071,10 +8815,10 @@
       <w:tcPr>
         <w:shd w:val="clear" w:color="auto" w:fill="FFFFFF" w:themeFill="light1"/>
         <w:tcBorders>
-          <w:left w:val="none"/>
+          <w:left w:val="none" w:color="000000" w:sz="4" w:space="0"/>
           <w:top w:val="single" w:color="000000" w:sz="4" w:space="0" w:themeColor="accent2" w:themeTint="97"/>
-          <w:right w:val="none"/>
-          <w:bottom w:val="none"/>
+          <w:right w:val="none" w:color="000000" w:sz="4" w:space="0"/>
+          <w:bottom w:val="none" w:color="000000" w:sz="4" w:space="0"/>
         </w:tcBorders>
       </w:tcPr>
     </w:tblStylePr>
@@ -10086,9 +8830,9 @@
       </w:rPr>
     </w:tblStylePr>
   </w:style>
-  <w:style w:type="table" w:styleId="147">
+  <w:style w:type="table" w:styleId="510">
     <w:name w:val="List Table 7 Colorful - Accent 3"/>
-    <w:basedOn w:val="382"/>
+    <w:basedOn w:val="559"/>
     <w:uiPriority w:val="99"/>
     <w:pPr>
       <w:spacing w:lineRule="auto" w:line="240" w:after="0"/>
@@ -10134,12 +8878,12 @@
         <w:jc w:val="right"/>
       </w:pPr>
       <w:tcPr>
-        <w:shd w:color="auto" w:fill="FFFFFF"/>
-        <w:tcBorders>
-          <w:left w:val="none"/>
-          <w:top w:val="none"/>
+        <w:shd w:val="clear" w:color="auto" w:fill="FFFFFF"/>
+        <w:tcBorders>
+          <w:left w:val="none" w:color="000000" w:sz="4" w:space="0"/>
+          <w:top w:val="none" w:color="000000" w:sz="4" w:space="0"/>
           <w:right w:val="single" w:color="000000" w:sz="4" w:space="0" w:themeColor="accent3" w:themeTint="98"/>
-          <w:bottom w:val="none"/>
+          <w:bottom w:val="none" w:color="000000" w:sz="4" w:space="0"/>
         </w:tcBorders>
       </w:tcPr>
     </w:tblStylePr>
@@ -10153,9 +8897,9 @@
       <w:tcPr>
         <w:shd w:val="clear" w:color="auto" w:fill="FFFFFF" w:themeFill="light1"/>
         <w:tcBorders>
-          <w:left w:val="none"/>
-          <w:top w:val="none"/>
-          <w:right w:val="none"/>
+          <w:left w:val="none" w:color="000000" w:sz="4" w:space="0"/>
+          <w:top w:val="none" w:color="000000" w:sz="4" w:space="0"/>
+          <w:right w:val="none" w:color="000000" w:sz="4" w:space="0"/>
           <w:bottom w:val="single" w:color="000000" w:sz="4" w:space="0" w:themeColor="accent3" w:themeTint="98"/>
         </w:tcBorders>
       </w:tcPr>
@@ -10168,12 +8912,12 @@
         <w:sz w:val="22"/>
       </w:rPr>
       <w:tcPr>
-        <w:shd w:color="auto" w:fill="FFFFFF"/>
+        <w:shd w:val="clear" w:color="auto" w:fill="FFFFFF"/>
         <w:tcBorders>
           <w:left w:val="single" w:color="000000" w:sz="4" w:space="0" w:themeColor="accent3" w:themeTint="98"/>
-          <w:top w:val="none"/>
-          <w:right w:val="none"/>
-          <w:bottom w:val="none"/>
+          <w:top w:val="none" w:color="000000" w:sz="4" w:space="0"/>
+          <w:right w:val="none" w:color="000000" w:sz="4" w:space="0"/>
+          <w:bottom w:val="none" w:color="000000" w:sz="4" w:space="0"/>
         </w:tcBorders>
       </w:tcPr>
     </w:tblStylePr>
@@ -10187,10 +8931,10 @@
       <w:tcPr>
         <w:shd w:val="clear" w:color="auto" w:fill="FFFFFF" w:themeFill="light1"/>
         <w:tcBorders>
-          <w:left w:val="none"/>
+          <w:left w:val="none" w:color="000000" w:sz="4" w:space="0"/>
           <w:top w:val="single" w:color="000000" w:sz="4" w:space="0" w:themeColor="accent3" w:themeTint="98"/>
-          <w:right w:val="none"/>
-          <w:bottom w:val="none"/>
+          <w:right w:val="none" w:color="000000" w:sz="4" w:space="0"/>
+          <w:bottom w:val="none" w:color="000000" w:sz="4" w:space="0"/>
         </w:tcBorders>
       </w:tcPr>
     </w:tblStylePr>
@@ -10202,9 +8946,9 @@
       </w:rPr>
     </w:tblStylePr>
   </w:style>
-  <w:style w:type="table" w:styleId="148">
+  <w:style w:type="table" w:styleId="511">
     <w:name w:val="List Table 7 Colorful - Accent 4"/>
-    <w:basedOn w:val="382"/>
+    <w:basedOn w:val="559"/>
     <w:uiPriority w:val="99"/>
     <w:pPr>
       <w:spacing w:lineRule="auto" w:line="240" w:after="0"/>
@@ -10250,12 +8994,12 @@
         <w:jc w:val="right"/>
       </w:pPr>
       <w:tcPr>
-        <w:shd w:color="auto" w:fill="FFFFFF"/>
-        <w:tcBorders>
-          <w:left w:val="none"/>
-          <w:top w:val="none"/>
+        <w:shd w:val="clear" w:color="auto" w:fill="FFFFFF"/>
+        <w:tcBorders>
+          <w:left w:val="none" w:color="000000" w:sz="4" w:space="0"/>
+          <w:top w:val="none" w:color="000000" w:sz="4" w:space="0"/>
           <w:right w:val="single" w:color="000000" w:sz="4" w:space="0" w:themeColor="accent4" w:themeTint="9A"/>
-          <w:bottom w:val="none"/>
+          <w:bottom w:val="none" w:color="000000" w:sz="4" w:space="0"/>
         </w:tcBorders>
       </w:tcPr>
     </w:tblStylePr>
@@ -10269,9 +9013,9 @@
       <w:tcPr>
         <w:shd w:val="clear" w:color="auto" w:fill="FFFFFF" w:themeFill="light1"/>
         <w:tcBorders>
-          <w:left w:val="none"/>
-          <w:top w:val="none"/>
-          <w:right w:val="none"/>
+          <w:left w:val="none" w:color="000000" w:sz="4" w:space="0"/>
+          <w:top w:val="none" w:color="000000" w:sz="4" w:space="0"/>
+          <w:right w:val="none" w:color="000000" w:sz="4" w:space="0"/>
           <w:bottom w:val="single" w:color="000000" w:sz="4" w:space="0" w:themeColor="accent4" w:themeTint="9A"/>
         </w:tcBorders>
       </w:tcPr>
@@ -10284,12 +9028,12 @@
         <w:sz w:val="22"/>
       </w:rPr>
       <w:tcPr>
-        <w:shd w:color="auto" w:fill="FFFFFF"/>
+        <w:shd w:val="clear" w:color="auto" w:fill="FFFFFF"/>
         <w:tcBorders>
           <w:left w:val="single" w:color="000000" w:sz="4" w:space="0" w:themeColor="accent4" w:themeTint="9A"/>
-          <w:top w:val="none"/>
-          <w:right w:val="none"/>
-          <w:bottom w:val="none"/>
+          <w:top w:val="none" w:color="000000" w:sz="4" w:space="0"/>
+          <w:right w:val="none" w:color="000000" w:sz="4" w:space="0"/>
+          <w:bottom w:val="none" w:color="000000" w:sz="4" w:space="0"/>
         </w:tcBorders>
       </w:tcPr>
     </w:tblStylePr>
@@ -10303,10 +9047,10 @@
       <w:tcPr>
         <w:shd w:val="clear" w:color="auto" w:fill="FFFFFF" w:themeFill="light1"/>
         <w:tcBorders>
-          <w:left w:val="none"/>
+          <w:left w:val="none" w:color="000000" w:sz="4" w:space="0"/>
           <w:top w:val="single" w:color="000000" w:sz="4" w:space="0" w:themeColor="accent4" w:themeTint="9A"/>
-          <w:right w:val="none"/>
-          <w:bottom w:val="none"/>
+          <w:right w:val="none" w:color="000000" w:sz="4" w:space="0"/>
+          <w:bottom w:val="none" w:color="000000" w:sz="4" w:space="0"/>
         </w:tcBorders>
       </w:tcPr>
     </w:tblStylePr>
@@ -10318,9 +9062,9 @@
       </w:rPr>
     </w:tblStylePr>
   </w:style>
-  <w:style w:type="table" w:styleId="149">
+  <w:style w:type="table" w:styleId="512">
     <w:name w:val="List Table 7 Colorful - Accent 5"/>
-    <w:basedOn w:val="382"/>
+    <w:basedOn w:val="559"/>
     <w:uiPriority w:val="99"/>
     <w:pPr>
       <w:spacing w:lineRule="auto" w:line="240" w:after="0"/>
@@ -10366,12 +9110,12 @@
         <w:jc w:val="right"/>
       </w:pPr>
       <w:tcPr>
-        <w:shd w:color="auto" w:fill="FFFFFF"/>
-        <w:tcBorders>
-          <w:left w:val="none"/>
-          <w:top w:val="none"/>
+        <w:shd w:val="clear" w:color="auto" w:fill="FFFFFF"/>
+        <w:tcBorders>
+          <w:left w:val="none" w:color="000000" w:sz="4" w:space="0"/>
+          <w:top w:val="none" w:color="000000" w:sz="4" w:space="0"/>
           <w:right w:val="single" w:color="000000" w:sz="4" w:space="0" w:themeColor="accent5" w:themeTint="9A"/>
-          <w:bottom w:val="none"/>
+          <w:bottom w:val="none" w:color="000000" w:sz="4" w:space="0"/>
         </w:tcBorders>
       </w:tcPr>
     </w:tblStylePr>
@@ -10385,9 +9129,9 @@
       <w:tcPr>
         <w:shd w:val="clear" w:color="auto" w:fill="FFFFFF" w:themeFill="light1"/>
         <w:tcBorders>
-          <w:left w:val="none"/>
-          <w:top w:val="none"/>
-          <w:right w:val="none"/>
+          <w:left w:val="none" w:color="000000" w:sz="4" w:space="0"/>
+          <w:top w:val="none" w:color="000000" w:sz="4" w:space="0"/>
+          <w:right w:val="none" w:color="000000" w:sz="4" w:space="0"/>
           <w:bottom w:val="single" w:color="000000" w:sz="4" w:space="0" w:themeColor="accent5" w:themeTint="9A"/>
         </w:tcBorders>
       </w:tcPr>
@@ -10400,12 +9144,12 @@
         <w:sz w:val="22"/>
       </w:rPr>
       <w:tcPr>
-        <w:shd w:color="auto" w:fill="FFFFFF"/>
+        <w:shd w:val="clear" w:color="auto" w:fill="FFFFFF"/>
         <w:tcBorders>
           <w:left w:val="single" w:color="000000" w:sz="4" w:space="0" w:themeColor="accent5" w:themeTint="9A"/>
-          <w:top w:val="none"/>
-          <w:right w:val="none"/>
-          <w:bottom w:val="none"/>
+          <w:top w:val="none" w:color="000000" w:sz="4" w:space="0"/>
+          <w:right w:val="none" w:color="000000" w:sz="4" w:space="0"/>
+          <w:bottom w:val="none" w:color="000000" w:sz="4" w:space="0"/>
         </w:tcBorders>
       </w:tcPr>
     </w:tblStylePr>
@@ -10419,10 +9163,10 @@
       <w:tcPr>
         <w:shd w:val="clear" w:color="auto" w:fill="FFFFFF" w:themeFill="light1"/>
         <w:tcBorders>
-          <w:left w:val="none"/>
+          <w:left w:val="none" w:color="000000" w:sz="4" w:space="0"/>
           <w:top w:val="single" w:color="000000" w:sz="4" w:space="0" w:themeColor="accent5" w:themeTint="9A"/>
-          <w:right w:val="none"/>
-          <w:bottom w:val="none"/>
+          <w:right w:val="none" w:color="000000" w:sz="4" w:space="0"/>
+          <w:bottom w:val="none" w:color="000000" w:sz="4" w:space="0"/>
         </w:tcBorders>
       </w:tcPr>
     </w:tblStylePr>
@@ -10434,9 +9178,9 @@
       </w:rPr>
     </w:tblStylePr>
   </w:style>
-  <w:style w:type="table" w:styleId="150">
+  <w:style w:type="table" w:styleId="513">
     <w:name w:val="List Table 7 Colorful - Accent 6"/>
-    <w:basedOn w:val="382"/>
+    <w:basedOn w:val="559"/>
     <w:uiPriority w:val="99"/>
     <w:pPr>
       <w:spacing w:lineRule="auto" w:line="240" w:after="0"/>
@@ -10482,12 +9226,12 @@
         <w:jc w:val="right"/>
       </w:pPr>
       <w:tcPr>
-        <w:shd w:color="auto" w:fill="FFFFFF"/>
-        <w:tcBorders>
-          <w:left w:val="none"/>
-          <w:top w:val="none"/>
+        <w:shd w:val="clear" w:color="auto" w:fill="FFFFFF"/>
+        <w:tcBorders>
+          <w:left w:val="none" w:color="000000" w:sz="4" w:space="0"/>
+          <w:top w:val="none" w:color="000000" w:sz="4" w:space="0"/>
           <w:right w:val="single" w:color="000000" w:sz="4" w:space="0" w:themeColor="accent6" w:themeTint="98"/>
-          <w:bottom w:val="none"/>
+          <w:bottom w:val="none" w:color="000000" w:sz="4" w:space="0"/>
         </w:tcBorders>
       </w:tcPr>
     </w:tblStylePr>
@@ -10501,9 +9245,9 @@
       <w:tcPr>
         <w:shd w:val="clear" w:color="auto" w:fill="FFFFFF" w:themeFill="light1"/>
         <w:tcBorders>
-          <w:left w:val="none"/>
-          <w:top w:val="none"/>
-          <w:right w:val="none"/>
+          <w:left w:val="none" w:color="000000" w:sz="4" w:space="0"/>
+          <w:top w:val="none" w:color="000000" w:sz="4" w:space="0"/>
+          <w:right w:val="none" w:color="000000" w:sz="4" w:space="0"/>
           <w:bottom w:val="single" w:color="000000" w:sz="4" w:space="0" w:themeColor="accent6" w:themeTint="98"/>
         </w:tcBorders>
       </w:tcPr>
@@ -10516,12 +9260,12 @@
         <w:sz w:val="22"/>
       </w:rPr>
       <w:tcPr>
-        <w:shd w:color="auto" w:fill="FFFFFF"/>
+        <w:shd w:val="clear" w:color="auto" w:fill="FFFFFF"/>
         <w:tcBorders>
           <w:left w:val="single" w:color="000000" w:sz="4" w:space="0" w:themeColor="accent6" w:themeTint="98"/>
-          <w:top w:val="none"/>
-          <w:right w:val="none"/>
-          <w:bottom w:val="none"/>
+          <w:top w:val="none" w:color="000000" w:sz="4" w:space="0"/>
+          <w:right w:val="none" w:color="000000" w:sz="4" w:space="0"/>
+          <w:bottom w:val="none" w:color="000000" w:sz="4" w:space="0"/>
         </w:tcBorders>
       </w:tcPr>
     </w:tblStylePr>
@@ -10535,10 +9279,10 @@
       <w:tcPr>
         <w:shd w:val="clear" w:color="auto" w:fill="FFFFFF" w:themeFill="light1"/>
         <w:tcBorders>
-          <w:left w:val="none"/>
+          <w:left w:val="none" w:color="000000" w:sz="4" w:space="0"/>
           <w:top w:val="single" w:color="000000" w:sz="4" w:space="0" w:themeColor="accent6" w:themeTint="98"/>
-          <w:right w:val="none"/>
-          <w:bottom w:val="none"/>
+          <w:right w:val="none" w:color="000000" w:sz="4" w:space="0"/>
+          <w:bottom w:val="none" w:color="000000" w:sz="4" w:space="0"/>
         </w:tcBorders>
       </w:tcPr>
     </w:tblStylePr>
@@ -10550,9 +9294,9 @@
       </w:rPr>
     </w:tblStylePr>
   </w:style>
-  <w:style w:type="table" w:styleId="151">
+  <w:style w:type="table" w:styleId="514">
     <w:name w:val="Lined - Accent"/>
-    <w:basedOn w:val="382"/>
+    <w:basedOn w:val="559"/>
     <w:uiPriority w:val="99"/>
     <w:rPr>
       <w:color w:val="404040"/>
@@ -10640,9 +9384,9 @@
       </w:tcPr>
     </w:tblStylePr>
   </w:style>
-  <w:style w:type="table" w:styleId="152">
+  <w:style w:type="table" w:styleId="515">
     <w:name w:val="Lined - Accent 1"/>
-    <w:basedOn w:val="382"/>
+    <w:basedOn w:val="559"/>
     <w:uiPriority w:val="99"/>
     <w:rPr>
       <w:color w:val="404040"/>
@@ -10730,9 +9474,9 @@
       </w:tcPr>
     </w:tblStylePr>
   </w:style>
-  <w:style w:type="table" w:styleId="153">
+  <w:style w:type="table" w:styleId="516">
     <w:name w:val="Lined - Accent 2"/>
-    <w:basedOn w:val="382"/>
+    <w:basedOn w:val="559"/>
     <w:uiPriority w:val="99"/>
     <w:rPr>
       <w:color w:val="404040"/>
@@ -10820,9 +9564,9 @@
       </w:tcPr>
     </w:tblStylePr>
   </w:style>
-  <w:style w:type="table" w:styleId="154">
+  <w:style w:type="table" w:styleId="517">
     <w:name w:val="Lined - Accent 3"/>
-    <w:basedOn w:val="382"/>
+    <w:basedOn w:val="559"/>
     <w:uiPriority w:val="99"/>
     <w:rPr>
       <w:color w:val="404040"/>
@@ -10910,9 +9654,9 @@
       </w:tcPr>
     </w:tblStylePr>
   </w:style>
-  <w:style w:type="table" w:styleId="155">
+  <w:style w:type="table" w:styleId="518">
     <w:name w:val="Lined - Accent 4"/>
-    <w:basedOn w:val="382"/>
+    <w:basedOn w:val="559"/>
     <w:uiPriority w:val="99"/>
     <w:rPr>
       <w:color w:val="404040"/>
@@ -11000,9 +9744,9 @@
       </w:tcPr>
     </w:tblStylePr>
   </w:style>
-  <w:style w:type="table" w:styleId="156">
+  <w:style w:type="table" w:styleId="519">
     <w:name w:val="Lined - Accent 5"/>
-    <w:basedOn w:val="382"/>
+    <w:basedOn w:val="559"/>
     <w:uiPriority w:val="99"/>
     <w:rPr>
       <w:color w:val="404040"/>
@@ -11090,9 +9834,9 @@
       </w:tcPr>
     </w:tblStylePr>
   </w:style>
-  <w:style w:type="table" w:styleId="157">
+  <w:style w:type="table" w:styleId="520">
     <w:name w:val="Lined - Accent 6"/>
-    <w:basedOn w:val="382"/>
+    <w:basedOn w:val="559"/>
     <w:uiPriority w:val="99"/>
     <w:rPr>
       <w:color w:val="404040"/>
@@ -11180,9 +9924,9 @@
       </w:tcPr>
     </w:tblStylePr>
   </w:style>
-  <w:style w:type="table" w:styleId="158">
+  <w:style w:type="table" w:styleId="521">
     <w:name w:val="Bordered &amp; Lined - Accent"/>
-    <w:basedOn w:val="382"/>
+    <w:basedOn w:val="559"/>
     <w:uiPriority w:val="99"/>
     <w:rPr>
       <w:color w:val="404040"/>
@@ -11278,9 +10022,9 @@
       </w:tcPr>
     </w:tblStylePr>
   </w:style>
-  <w:style w:type="table" w:styleId="159">
+  <w:style w:type="table" w:styleId="522">
     <w:name w:val="Bordered &amp; Lined - Accent 1"/>
-    <w:basedOn w:val="382"/>
+    <w:basedOn w:val="559"/>
     <w:uiPriority w:val="99"/>
     <w:rPr>
       <w:color w:val="404040"/>
@@ -11376,9 +10120,9 @@
       </w:tcPr>
     </w:tblStylePr>
   </w:style>
-  <w:style w:type="table" w:styleId="160">
+  <w:style w:type="table" w:styleId="523">
     <w:name w:val="Bordered &amp; Lined - Accent 2"/>
-    <w:basedOn w:val="382"/>
+    <w:basedOn w:val="559"/>
     <w:uiPriority w:val="99"/>
     <w:rPr>
       <w:color w:val="404040"/>
@@ -11474,9 +10218,9 @@
       </w:tcPr>
     </w:tblStylePr>
   </w:style>
-  <w:style w:type="table" w:styleId="161">
+  <w:style w:type="table" w:styleId="524">
     <w:name w:val="Bordered &amp; Lined - Accent 3"/>
-    <w:basedOn w:val="382"/>
+    <w:basedOn w:val="559"/>
     <w:uiPriority w:val="99"/>
     <w:rPr>
       <w:color w:val="404040"/>
@@ -11572,9 +10316,9 @@
       </w:tcPr>
     </w:tblStylePr>
   </w:style>
-  <w:style w:type="table" w:styleId="162">
+  <w:style w:type="table" w:styleId="525">
     <w:name w:val="Bordered &amp; Lined - Accent 4"/>
-    <w:basedOn w:val="382"/>
+    <w:basedOn w:val="559"/>
     <w:uiPriority w:val="99"/>
     <w:rPr>
       <w:color w:val="404040"/>
@@ -11670,9 +10414,9 @@
       </w:tcPr>
     </w:tblStylePr>
   </w:style>
-  <w:style w:type="table" w:styleId="163">
+  <w:style w:type="table" w:styleId="526">
     <w:name w:val="Bordered &amp; Lined - Accent 5"/>
-    <w:basedOn w:val="382"/>
+    <w:basedOn w:val="559"/>
     <w:uiPriority w:val="99"/>
     <w:rPr>
       <w:color w:val="404040"/>
@@ -11768,9 +10512,9 @@
       </w:tcPr>
     </w:tblStylePr>
   </w:style>
-  <w:style w:type="table" w:styleId="164">
+  <w:style w:type="table" w:styleId="527">
     <w:name w:val="Bordered &amp; Lined - Accent 6"/>
-    <w:basedOn w:val="382"/>
+    <w:basedOn w:val="559"/>
     <w:uiPriority w:val="99"/>
     <w:rPr>
       <w:color w:val="404040"/>
@@ -11866,9 +10610,9 @@
       </w:tcPr>
     </w:tblStylePr>
   </w:style>
-  <w:style w:type="table" w:styleId="165">
+  <w:style w:type="table" w:styleId="528">
     <w:name w:val="Bordered"/>
-    <w:basedOn w:val="382"/>
+    <w:basedOn w:val="559"/>
     <w:uiPriority w:val="99"/>
     <w:pPr>
       <w:spacing w:lineRule="auto" w:line="240" w:after="0"/>
@@ -11945,9 +10689,9 @@
       </w:tcPr>
     </w:tblStylePr>
   </w:style>
-  <w:style w:type="table" w:styleId="166">
+  <w:style w:type="table" w:styleId="529">
     <w:name w:val="Bordered - Accent 1"/>
-    <w:basedOn w:val="382"/>
+    <w:basedOn w:val="559"/>
     <w:uiPriority w:val="99"/>
     <w:pPr>
       <w:spacing w:lineRule="auto" w:line="240" w:after="0"/>
@@ -12024,9 +10768,9 @@
       </w:tcPr>
     </w:tblStylePr>
   </w:style>
-  <w:style w:type="table" w:styleId="167">
+  <w:style w:type="table" w:styleId="530">
     <w:name w:val="Bordered - Accent 2"/>
-    <w:basedOn w:val="382"/>
+    <w:basedOn w:val="559"/>
     <w:uiPriority w:val="99"/>
     <w:pPr>
       <w:spacing w:lineRule="auto" w:line="240" w:after="0"/>
@@ -12103,9 +10847,9 @@
       </w:tcPr>
     </w:tblStylePr>
   </w:style>
-  <w:style w:type="table" w:styleId="168">
+  <w:style w:type="table" w:styleId="531">
     <w:name w:val="Bordered - Accent 3"/>
-    <w:basedOn w:val="382"/>
+    <w:basedOn w:val="559"/>
     <w:uiPriority w:val="99"/>
     <w:pPr>
       <w:spacing w:lineRule="auto" w:line="240" w:after="0"/>
@@ -12182,9 +10926,9 @@
       </w:tcPr>
     </w:tblStylePr>
   </w:style>
-  <w:style w:type="table" w:styleId="169">
+  <w:style w:type="table" w:styleId="532">
     <w:name w:val="Bordered - Accent 4"/>
-    <w:basedOn w:val="382"/>
+    <w:basedOn w:val="559"/>
     <w:uiPriority w:val="99"/>
     <w:pPr>
       <w:spacing w:lineRule="auto" w:line="240" w:after="0"/>
@@ -12261,9 +11005,9 @@
       </w:tcPr>
     </w:tblStylePr>
   </w:style>
-  <w:style w:type="table" w:styleId="170">
+  <w:style w:type="table" w:styleId="533">
     <w:name w:val="Bordered - Accent 5"/>
-    <w:basedOn w:val="382"/>
+    <w:basedOn w:val="559"/>
     <w:uiPriority w:val="99"/>
     <w:pPr>
       <w:spacing w:lineRule="auto" w:line="240" w:after="0"/>
@@ -12340,9 +11084,9 @@
       </w:tcPr>
     </w:tblStylePr>
   </w:style>
-  <w:style w:type="table" w:styleId="171">
+  <w:style w:type="table" w:styleId="534">
     <w:name w:val="Bordered - Accent 6"/>
-    <w:basedOn w:val="382"/>
+    <w:basedOn w:val="559"/>
     <w:uiPriority w:val="99"/>
     <w:pPr>
       <w:spacing w:lineRule="auto" w:line="240" w:after="0"/>
@@ -12419,7 +11163,7 @@
       </w:tcPr>
     </w:tblStylePr>
   </w:style>
-  <w:style w:type="character" w:styleId="172">
+  <w:style w:type="character" w:styleId="535">
     <w:name w:val="Hyperlink"/>
     <w:uiPriority w:val="99"/>
     <w:unhideWhenUsed/>
@@ -12428,10 +11172,10 @@
       <w:u w:val="single"/>
     </w:rPr>
   </w:style>
-  <w:style w:type="paragraph" w:styleId="173">
+  <w:style w:type="paragraph" w:styleId="536">
     <w:name w:val="footnote text"/>
-    <w:basedOn w:val="372"/>
-    <w:link w:val="174"/>
+    <w:basedOn w:val="549"/>
+    <w:link w:val="537"/>
     <w:uiPriority w:val="99"/>
     <w:semiHidden/>
     <w:unhideWhenUsed/>
@@ -12442,27 +11186,26 @@
       <w:spacing w:lineRule="auto" w:line="240" w:after="40"/>
     </w:pPr>
   </w:style>
-  <w:style w:type="character" w:styleId="174">
+  <w:style w:type="character" w:styleId="537">
     <w:name w:val="Footnote Text Char"/>
-    <w:link w:val="173"/>
+    <w:link w:val="536"/>
     <w:uiPriority w:val="99"/>
     <w:rPr>
       <w:sz w:val="18"/>
     </w:rPr>
   </w:style>
-  <w:style w:type="character" w:styleId="175">
+  <w:style w:type="character" w:styleId="538">
     <w:name w:val="footnote reference"/>
-    <w:basedOn w:val="9"/>
     <w:uiPriority w:val="99"/>
     <w:unhideWhenUsed/>
     <w:rPr>
       <w:vertAlign w:val="superscript"/>
     </w:rPr>
   </w:style>
-  <w:style w:type="paragraph" w:styleId="176">
+  <w:style w:type="paragraph" w:styleId="539">
     <w:name w:val="toc 1"/>
-    <w:basedOn w:val="372"/>
-    <w:next w:val="372"/>
+    <w:basedOn w:val="549"/>
+    <w:next w:val="549"/>
     <w:uiPriority w:val="39"/>
     <w:unhideWhenUsed/>
     <w:pPr>
@@ -12470,10 +11213,10 @@
       <w:spacing w:after="57"/>
     </w:pPr>
   </w:style>
-  <w:style w:type="paragraph" w:styleId="177">
+  <w:style w:type="paragraph" w:styleId="540">
     <w:name w:val="toc 2"/>
-    <w:basedOn w:val="372"/>
-    <w:next w:val="372"/>
+    <w:basedOn w:val="549"/>
+    <w:next w:val="549"/>
     <w:uiPriority w:val="39"/>
     <w:unhideWhenUsed/>
     <w:pPr>
@@ -12481,10 +11224,10 @@
       <w:spacing w:after="57"/>
     </w:pPr>
   </w:style>
-  <w:style w:type="paragraph" w:styleId="178">
+  <w:style w:type="paragraph" w:styleId="541">
     <w:name w:val="toc 3"/>
-    <w:basedOn w:val="372"/>
-    <w:next w:val="372"/>
+    <w:basedOn w:val="549"/>
+    <w:next w:val="549"/>
     <w:uiPriority w:val="39"/>
     <w:unhideWhenUsed/>
     <w:pPr>
@@ -12492,10 +11235,10 @@
       <w:spacing w:after="57"/>
     </w:pPr>
   </w:style>
-  <w:style w:type="paragraph" w:styleId="179">
+  <w:style w:type="paragraph" w:styleId="542">
     <w:name w:val="toc 4"/>
-    <w:basedOn w:val="372"/>
-    <w:next w:val="372"/>
+    <w:basedOn w:val="549"/>
+    <w:next w:val="549"/>
     <w:uiPriority w:val="39"/>
     <w:unhideWhenUsed/>
     <w:pPr>
@@ -12503,10 +11246,10 @@
       <w:spacing w:after="57"/>
     </w:pPr>
   </w:style>
-  <w:style w:type="paragraph" w:styleId="180">
+  <w:style w:type="paragraph" w:styleId="543">
     <w:name w:val="toc 5"/>
-    <w:basedOn w:val="372"/>
-    <w:next w:val="372"/>
+    <w:basedOn w:val="549"/>
+    <w:next w:val="549"/>
     <w:uiPriority w:val="39"/>
     <w:unhideWhenUsed/>
     <w:pPr>
@@ -12514,10 +11257,10 @@
       <w:spacing w:after="57"/>
     </w:pPr>
   </w:style>
-  <w:style w:type="paragraph" w:styleId="181">
+  <w:style w:type="paragraph" w:styleId="544">
     <w:name w:val="toc 6"/>
-    <w:basedOn w:val="372"/>
-    <w:next w:val="372"/>
+    <w:basedOn w:val="549"/>
+    <w:next w:val="549"/>
     <w:uiPriority w:val="39"/>
     <w:unhideWhenUsed/>
     <w:pPr>
@@ -12525,10 +11268,10 @@
       <w:spacing w:after="57"/>
     </w:pPr>
   </w:style>
-  <w:style w:type="paragraph" w:styleId="182">
+  <w:style w:type="paragraph" w:styleId="545">
     <w:name w:val="toc 7"/>
-    <w:basedOn w:val="372"/>
-    <w:next w:val="372"/>
+    <w:basedOn w:val="549"/>
+    <w:next w:val="549"/>
     <w:uiPriority w:val="39"/>
     <w:unhideWhenUsed/>
     <w:pPr>
@@ -12536,10 +11279,10 @@
       <w:spacing w:after="57"/>
     </w:pPr>
   </w:style>
-  <w:style w:type="paragraph" w:styleId="183">
+  <w:style w:type="paragraph" w:styleId="546">
     <w:name w:val="toc 8"/>
-    <w:basedOn w:val="372"/>
-    <w:next w:val="372"/>
+    <w:basedOn w:val="549"/>
+    <w:next w:val="549"/>
     <w:uiPriority w:val="39"/>
     <w:unhideWhenUsed/>
     <w:pPr>
@@ -12547,10 +11290,10 @@
       <w:spacing w:after="57"/>
     </w:pPr>
   </w:style>
-  <w:style w:type="paragraph" w:styleId="184">
+  <w:style w:type="paragraph" w:styleId="547">
     <w:name w:val="toc 9"/>
-    <w:basedOn w:val="372"/>
-    <w:next w:val="372"/>
+    <w:basedOn w:val="549"/>
+    <w:next w:val="549"/>
     <w:uiPriority w:val="39"/>
     <w:unhideWhenUsed/>
     <w:pPr>
@@ -12558,19 +11301,19 @@
       <w:spacing w:after="57"/>
     </w:pPr>
   </w:style>
-  <w:style w:type="paragraph" w:styleId="185">
+  <w:style w:type="paragraph" w:styleId="548">
     <w:name w:val="TOC Heading"/>
     <w:uiPriority w:val="39"/>
     <w:unhideWhenUsed/>
   </w:style>
-  <w:style w:type="paragraph" w:styleId="372" w:default="1">
+  <w:style w:type="paragraph" w:styleId="549" w:default="1">
     <w:name w:val="Normal"/>
     <w:qFormat/>
   </w:style>
-  <w:style w:type="paragraph" w:styleId="373">
+  <w:style w:type="paragraph" w:styleId="550">
     <w:name w:val="Heading 1"/>
-    <w:basedOn w:val="372"/>
-    <w:next w:val="372"/>
+    <w:basedOn w:val="549"/>
+    <w:next w:val="549"/>
     <w:qFormat/>
     <w:uiPriority w:val="9"/>
     <w:rPr>
@@ -12588,10 +11331,10 @@
       <w:outlineLvl w:val="0"/>
     </w:pPr>
   </w:style>
-  <w:style w:type="paragraph" w:styleId="374">
+  <w:style w:type="paragraph" w:styleId="551">
     <w:name w:val="Heading 2"/>
-    <w:basedOn w:val="372"/>
-    <w:next w:val="372"/>
+    <w:basedOn w:val="549"/>
+    <w:next w:val="549"/>
     <w:qFormat/>
     <w:uiPriority w:val="9"/>
     <w:unhideWhenUsed/>
@@ -12609,10 +11352,10 @@
       <w:outlineLvl w:val="1"/>
     </w:pPr>
   </w:style>
-  <w:style w:type="paragraph" w:styleId="375">
+  <w:style w:type="paragraph" w:styleId="552">
     <w:name w:val="Heading 3"/>
-    <w:basedOn w:val="372"/>
-    <w:next w:val="372"/>
+    <w:basedOn w:val="549"/>
+    <w:next w:val="549"/>
     <w:qFormat/>
     <w:uiPriority w:val="9"/>
     <w:unhideWhenUsed/>
@@ -12633,10 +11376,10 @@
       <w:outlineLvl w:val="2"/>
     </w:pPr>
   </w:style>
-  <w:style w:type="paragraph" w:styleId="376">
+  <w:style w:type="paragraph" w:styleId="553">
     <w:name w:val="Heading 4"/>
-    <w:basedOn w:val="372"/>
-    <w:next w:val="372"/>
+    <w:basedOn w:val="549"/>
+    <w:next w:val="549"/>
     <w:qFormat/>
     <w:uiPriority w:val="9"/>
     <w:unhideWhenUsed/>
@@ -12653,10 +11396,10 @@
       <w:outlineLvl w:val="3"/>
     </w:pPr>
   </w:style>
-  <w:style w:type="paragraph" w:styleId="377">
+  <w:style w:type="paragraph" w:styleId="554">
     <w:name w:val="Heading 5"/>
-    <w:basedOn w:val="372"/>
-    <w:next w:val="372"/>
+    <w:basedOn w:val="549"/>
+    <w:next w:val="549"/>
     <w:qFormat/>
     <w:uiPriority w:val="9"/>
     <w:unhideWhenUsed/>
@@ -12675,10 +11418,10 @@
       <w:outlineLvl w:val="4"/>
     </w:pPr>
   </w:style>
-  <w:style w:type="paragraph" w:styleId="378">
+  <w:style w:type="paragraph" w:styleId="555">
     <w:name w:val="Heading 6"/>
-    <w:basedOn w:val="372"/>
-    <w:next w:val="372"/>
+    <w:basedOn w:val="549"/>
+    <w:next w:val="549"/>
     <w:qFormat/>
     <w:uiPriority w:val="9"/>
     <w:unhideWhenUsed/>
@@ -12697,10 +11440,10 @@
       <w:outlineLvl w:val="5"/>
     </w:pPr>
   </w:style>
-  <w:style w:type="paragraph" w:styleId="379">
+  <w:style w:type="paragraph" w:styleId="556">
     <w:name w:val="Heading 7"/>
-    <w:basedOn w:val="372"/>
-    <w:next w:val="372"/>
+    <w:basedOn w:val="549"/>
+    <w:next w:val="549"/>
     <w:qFormat/>
     <w:uiPriority w:val="9"/>
     <w:unhideWhenUsed/>
@@ -12719,10 +11462,10 @@
       <w:outlineLvl w:val="6"/>
     </w:pPr>
   </w:style>
-  <w:style w:type="paragraph" w:styleId="380">
+  <w:style w:type="paragraph" w:styleId="557">
     <w:name w:val="Heading 8"/>
-    <w:basedOn w:val="372"/>
-    <w:next w:val="372"/>
+    <w:basedOn w:val="549"/>
+    <w:next w:val="549"/>
     <w:qFormat/>
     <w:uiPriority w:val="9"/>
     <w:unhideWhenUsed/>
@@ -12739,10 +11482,10 @@
       <w:outlineLvl w:val="7"/>
     </w:pPr>
   </w:style>
-  <w:style w:type="paragraph" w:styleId="381">
+  <w:style w:type="paragraph" w:styleId="558">
     <w:name w:val="Heading 9"/>
-    <w:basedOn w:val="372"/>
-    <w:next w:val="372"/>
+    <w:basedOn w:val="549"/>
+    <w:next w:val="549"/>
     <w:qFormat/>
     <w:uiPriority w:val="9"/>
     <w:unhideWhenUsed/>
@@ -12761,7 +11504,7 @@
       <w:outlineLvl w:val="8"/>
     </w:pPr>
   </w:style>
-  <w:style w:type="table" w:styleId="382" w:default="1">
+  <w:style w:type="table" w:styleId="559" w:default="1">
     <w:name w:val="Normal Table"/>
     <w:uiPriority w:val="99"/>
     <w:semiHidden/>
@@ -12776,15 +11519,15 @@
       </w:tblCellMar>
     </w:tblPr>
   </w:style>
-  <w:style w:type="numbering" w:styleId="383" w:default="1">
+  <w:style w:type="numbering" w:styleId="560" w:default="1">
     <w:name w:val="No List"/>
     <w:uiPriority w:val="99"/>
     <w:semiHidden/>
     <w:unhideWhenUsed/>
   </w:style>
-  <w:style w:type="paragraph" w:styleId="384">
+  <w:style w:type="paragraph" w:styleId="561">
     <w:name w:val="Footer"/>
-    <w:basedOn w:val="372"/>
+    <w:basedOn w:val="549"/>
     <w:uiPriority w:val="99"/>
     <w:unhideWhenUsed/>
     <w:pPr>
@@ -12795,9 +11538,9 @@
       </w:tabs>
     </w:pPr>
   </w:style>
-  <w:style w:type="paragraph" w:styleId="385">
+  <w:style w:type="paragraph" w:styleId="562">
     <w:name w:val="Header"/>
-    <w:basedOn w:val="372"/>
+    <w:basedOn w:val="549"/>
     <w:uiPriority w:val="99"/>
     <w:unhideWhenUsed/>
     <w:pPr>
@@ -12808,7 +11551,7 @@
       </w:tabs>
     </w:pPr>
   </w:style>
-  <w:style w:type="paragraph" w:styleId="386">
+  <w:style w:type="paragraph" w:styleId="563">
     <w:name w:val="No Spacing"/>
     <w:qFormat/>
     <w:uiPriority w:val="1"/>
@@ -12816,10 +11559,10 @@
       <w:spacing w:lineRule="auto" w:line="240" w:after="0"/>
     </w:pPr>
   </w:style>
-  <w:style w:type="paragraph" w:styleId="387">
+  <w:style w:type="paragraph" w:styleId="564">
     <w:name w:val="Quote"/>
-    <w:basedOn w:val="372"/>
-    <w:next w:val="372"/>
+    <w:basedOn w:val="549"/>
+    <w:next w:val="549"/>
     <w:qFormat/>
     <w:uiPriority w:val="29"/>
     <w:rPr>
@@ -12834,10 +11577,10 @@
       <w:jc w:val="both"/>
     </w:pPr>
   </w:style>
-  <w:style w:type="paragraph" w:styleId="388">
+  <w:style w:type="paragraph" w:styleId="565">
     <w:name w:val="Subtitle"/>
-    <w:basedOn w:val="372"/>
-    <w:next w:val="372"/>
+    <w:basedOn w:val="549"/>
+    <w:next w:val="549"/>
     <w:qFormat/>
     <w:uiPriority w:val="11"/>
     <w:rPr>
@@ -12856,10 +11599,10 @@
       <w:outlineLvl w:val="0"/>
     </w:pPr>
   </w:style>
-  <w:style w:type="paragraph" w:styleId="389">
+  <w:style w:type="paragraph" w:styleId="566">
     <w:name w:val="Intense Quote"/>
-    <w:basedOn w:val="372"/>
-    <w:next w:val="372"/>
+    <w:basedOn w:val="549"/>
+    <w:next w:val="549"/>
     <w:qFormat/>
     <w:uiPriority w:val="30"/>
     <w:rPr>
@@ -12883,10 +11626,10 @@
       </w:pBdr>
     </w:pPr>
   </w:style>
-  <w:style w:type="paragraph" w:styleId="390">
+  <w:style w:type="paragraph" w:styleId="567">
     <w:name w:val="Title"/>
-    <w:basedOn w:val="372"/>
-    <w:next w:val="372"/>
+    <w:basedOn w:val="549"/>
+    <w:next w:val="549"/>
     <w:qFormat/>
     <w:uiPriority w:val="10"/>
     <w:rPr>
@@ -12906,9 +11649,9 @@
       <w:outlineLvl w:val="0"/>
     </w:pPr>
   </w:style>
-  <w:style w:type="paragraph" w:styleId="391">
+  <w:style w:type="paragraph" w:styleId="568">
     <w:name w:val="List Paragraph"/>
-    <w:basedOn w:val="372"/>
+    <w:basedOn w:val="549"/>
     <w:qFormat/>
     <w:uiPriority w:val="34"/>
     <w:pPr>
@@ -12916,7 +11659,7 @@
       <w:ind w:left="720"/>
     </w:pPr>
   </w:style>
-  <w:style w:type="character" w:styleId="397" w:default="1">
+  <w:style w:type="character" w:styleId="569" w:default="1">
     <w:name w:val="Default Paragraph Font"/>
     <w:uiPriority w:val="1"/>
     <w:semiHidden/>

</xml_diff>

<commit_message>
agregue la imagen de las areas de trabajo
</commit_message>
<xml_diff>
--- a/conceptosGit.docx
+++ b/conceptosGit.docx
@@ -3,6 +3,8 @@
 <w:document xmlns:wpc="http://schemas.microsoft.com/office/word/2010/wordprocessingCanvas" xmlns:mc="http://schemas.openxmlformats.org/markup-compatibility/2006" xmlns:o="urn:schemas-microsoft-com:office:office" xmlns:r="http://schemas.openxmlformats.org/officeDocument/2006/relationships" xmlns:m="http://schemas.openxmlformats.org/officeDocument/2006/math" xmlns:v="urn:schemas-microsoft-com:vml" xmlns:wp14="http://schemas.microsoft.com/office/word/2010/wordprocessingDrawing" xmlns:wp="http://schemas.openxmlformats.org/drawingml/2006/wordprocessingDrawing" xmlns:w10="urn:schemas-microsoft-com:office:word" xmlns:w="http://schemas.openxmlformats.org/wordprocessingml/2006/main" xmlns:w14="http://schemas.microsoft.com/office/word/2010/wordml" xmlns:w15="http://schemas.microsoft.com/office/word/2012/wordml" xmlns:wpg="http://schemas.microsoft.com/office/word/2010/wordprocessingGroup" xmlns:wpi="http://schemas.microsoft.com/office/word/2010/wordprocessingInk" xmlns:a="http://schemas.openxmlformats.org/drawingml/2006/main" xmlns:wne="http://schemas.microsoft.com/office/word/2006/wordml" xmlns:wps="http://schemas.microsoft.com/office/word/2010/wordprocessingShape" mc:Ignorable="w14 w15 wp14">
   <w:body>
     <w:p>
+      <w:r/>
+      <w:r/>
       <w:r>
         <w:t xml:space="preserve">TIPOS DE SISTEMAS DE CONTROL DE VERSIONES</w:t>
       </w:r>
@@ -42,6 +44,8 @@
           <w:numId w:val="1"/>
         </w:numPr>
       </w:pPr>
+      <w:r/>
+      <w:r/>
       <w:r>
         <w:t xml:space="preserve">Distribuidos: </w:t>
         <w:tab/>
@@ -53,9 +57,92 @@
       <w:pPr>
         <w:ind w:left="0" w:firstLine="0"/>
       </w:pPr>
+      <w:r/>
+      <w:r/>
       <w:r>
         <w:t xml:space="preserve">AREAS DE TRABAJO</w:t>
       </w:r>
+      <w:r/>
+    </w:p>
+    <w:p>
+      <w:pPr>
+        <w:ind w:left="0" w:firstLine="0"/>
+      </w:pPr>
+      <w:r/>
+      <w:r>
+        <mc:AlternateContent>
+          <mc:Choice Requires="wpg">
+            <w:drawing>
+              <wp:anchor xmlns:wp="http://schemas.openxmlformats.org/drawingml/2006/wordprocessingDrawing" distT="0" distB="0" distL="115200" distR="115200" simplePos="0" relativeHeight="2048" behindDoc="0" locked="0" layoutInCell="1" allowOverlap="1">
+                <wp:simplePos x="0" y="0"/>
+                <wp:positionH relativeFrom="column">
+                  <wp:posOffset>512932</wp:posOffset>
+                </wp:positionH>
+                <wp:positionV relativeFrom="paragraph">
+                  <wp:posOffset>261607</wp:posOffset>
+                </wp:positionV>
+                <wp:extent cx="4094332" cy="3838437"/>
+                <wp:effectExtent l="0" t="0" r="0" b="0"/>
+                <wp:wrapTopAndBottom/>
+                <wp:docPr id="1" name="" hidden="false"/>
+                <wp:cNvGraphicFramePr>
+                  <a:graphicFrameLocks xmlns:a="http://schemas.openxmlformats.org/drawingml/2006/main" noChangeAspect="true"/>
+                </wp:cNvGraphicFramePr>
+                <a:graphic xmlns:a="http://schemas.openxmlformats.org/drawingml/2006/main">
+                  <a:graphicData uri="http://schemas.openxmlformats.org/drawingml/2006/picture">
+                    <pic:pic xmlns:pic="http://schemas.openxmlformats.org/drawingml/2006/picture">
+                      <pic:nvPicPr>
+                        <pic:cNvPr id="4" name="" hidden="0"/>
+                        <pic:cNvPicPr>
+                          <a:picLocks noChangeAspect="1"/>
+                        </pic:cNvPicPr>
+                      </pic:nvPicPr>
+                      <pic:blipFill>
+                        <a:blip r:embed="rId8"/>
+                        <a:stretch/>
+                      </pic:blipFill>
+                      <pic:spPr bwMode="auto">
+                        <a:xfrm flipH="0" flipV="0">
+                          <a:off x="0" y="0"/>
+                          <a:ext cx="4094332" cy="3838436"/>
+                        </a:xfrm>
+                        <a:prstGeom prst="rect">
+                          <a:avLst/>
+                        </a:prstGeom>
+                      </pic:spPr>
+                    </pic:pic>
+                  </a:graphicData>
+                </a:graphic>
+              </wp:anchor>
+            </w:drawing>
+          </mc:Choice>
+          <mc:Fallback>
+            <w:pict>
+              <v:shapetype type="#_x0000_t75" o:spt="75" coordsize="21600,21600" o:preferrelative="t" path="m@4@5l@4@11@9@11@9@5xe">
+                <v:formulas>
+                  <v:f eqn="if lineDrawn pixelLineWidth 0"/>
+                  <v:f eqn="sum @0 1 0"/>
+                  <v:f eqn="sum 0 0 @1"/>
+                  <v:f eqn="prod @2 1 2"/>
+                  <v:f eqn="prod @3 21600 pixelWidth"/>
+                  <v:f eqn="prod @3 21600 pixelHeight"/>
+                  <v:f eqn="sum @0 0 1"/>
+                  <v:f eqn="prod @6 1 2"/>
+                  <v:f eqn="prod @7 21600 pixelWidth"/>
+                  <v:f eqn="sum @8 21600 0"/>
+                  <v:f eqn="prod @7 21600 pixelHeight"/>
+                  <v:f eqn="sum @10 21600 0"/>
+                </v:formulas>
+              </v:shapetype>
+              <v:shape id="_x0000_i0" o:spid="_x0000_s0" type="#_x0000_t75" style="position:absolute;mso-wrap-distance-left:9.1pt;mso-wrap-distance-top:0.0pt;mso-wrap-distance-right:9.1pt;mso-wrap-distance-bottom:0.0pt;z-index:2048;o:allowoverlap:true;o:allowincell:true;mso-position-horizontal-relative:text;margin-left:40.4pt;mso-position-horizontal:absolute;mso-position-vertical-relative:text;margin-top:20.6pt;mso-position-vertical:absolute;width:322.4pt;height:302.2pt;" stroked="false">
+                <v:path textboxrect="0,0,0,0"/>
+                <v:imagedata r:id="rId8" o:title=""/>
+              </v:shape>
+            </w:pict>
+          </mc:Fallback>
+        </mc:AlternateContent>
+      </w:r>
+      <w:r/>
       <w:r/>
     </w:p>
     <w:sectPr>

</xml_diff>